<commit_message>
A paragraph~ oh jeez!
</commit_message>
<xml_diff>
--- a/winter2009/hst802/The battle of Stalingrad.docx
+++ b/winter2009/hst802/The battle of Stalingrad.docx
@@ -76,13 +76,8 @@
         </w:numPr>
         <w:spacing w:line="480" w:lineRule="auto"/>
       </w:pPr>
-      <w:proofErr w:type="spellStart"/>
-      <w:r>
-        <w:t>Campagin</w:t>
-      </w:r>
-      <w:proofErr w:type="spellEnd"/>
-      <w:r>
-        <w:t xml:space="preserve"> in Moscow</w:t>
+      <w:r>
+        <w:t>Campagin in Moscow</w:t>
       </w:r>
     </w:p>
     <w:p>
@@ -121,31 +116,7 @@
         <w:spacing w:line="480" w:lineRule="auto"/>
       </w:pPr>
       <w:r>
-        <w:t xml:space="preserve">Hitler is like bitches we </w:t>
-      </w:r>
-      <w:proofErr w:type="spellStart"/>
-      <w:r>
-        <w:t>gotta</w:t>
-      </w:r>
-      <w:proofErr w:type="spellEnd"/>
-      <w:r>
-        <w:t xml:space="preserve"> kill us some </w:t>
-      </w:r>
-      <w:proofErr w:type="spellStart"/>
-      <w:r>
-        <w:t>slavs</w:t>
-      </w:r>
-      <w:proofErr w:type="spellEnd"/>
-      <w:r>
-        <w:t xml:space="preserve">, especially fore the </w:t>
-      </w:r>
-      <w:proofErr w:type="spellStart"/>
-      <w:r>
-        <w:t>yankees</w:t>
-      </w:r>
-      <w:proofErr w:type="spellEnd"/>
-      <w:r>
-        <w:t xml:space="preserve"> get in this war</w:t>
+        <w:t>Hitler is like bitches we gotta kill us some slavs, especially fore the yankees get in this war</w:t>
       </w:r>
     </w:p>
     <w:p>
@@ -184,23 +155,7 @@
         <w:spacing w:line="480" w:lineRule="auto"/>
       </w:pPr>
       <w:r>
-        <w:t xml:space="preserve">After failure of BR, Operation </w:t>
-      </w:r>
-      <w:proofErr w:type="spellStart"/>
-      <w:r>
-        <w:t>Blau</w:t>
-      </w:r>
-      <w:proofErr w:type="spellEnd"/>
-      <w:r>
-        <w:t xml:space="preserve"> starts, sweeping victories across the </w:t>
-      </w:r>
-      <w:proofErr w:type="spellStart"/>
-      <w:r>
-        <w:t>caucases</w:t>
-      </w:r>
-      <w:proofErr w:type="spellEnd"/>
-      <w:r>
-        <w:t>, race to reach oil fields just around Stalingrad, siege proper</w:t>
+        <w:t>After failure of BR, Operation Blau starts, sweeping victories across the caucases, race to reach oil fields just around Stalingrad, siege proper</w:t>
       </w:r>
     </w:p>
     <w:p>
@@ -239,15 +194,7 @@
         <w:spacing w:line="480" w:lineRule="auto"/>
       </w:pPr>
       <w:r>
-        <w:t xml:space="preserve">I can’t remember, maybe </w:t>
-      </w:r>
-      <w:proofErr w:type="spellStart"/>
-      <w:r>
-        <w:t>cos</w:t>
-      </w:r>
-      <w:proofErr w:type="spellEnd"/>
-      <w:r>
-        <w:t xml:space="preserve"> they underestimated Russian forces</w:t>
+        <w:t>I can’t remember, maybe cos they underestimated Russian forces</w:t>
       </w:r>
     </w:p>
     <w:p>
@@ -315,15 +262,7 @@
         <w:spacing w:line="480" w:lineRule="auto"/>
       </w:pPr>
       <w:r>
-        <w:t xml:space="preserve">After Stalingrad it was obvious for everyone involved that </w:t>
-      </w:r>
-      <w:proofErr w:type="spellStart"/>
-      <w:r>
-        <w:t>germany</w:t>
-      </w:r>
-      <w:proofErr w:type="spellEnd"/>
-      <w:r>
-        <w:t xml:space="preserve"> could not win the war, and all fighting from this point on was entirely to prolong the conflict and make a surrender on nicer terms more likely</w:t>
+        <w:t>After Stalingrad it was obvious for everyone involved that germany could not win the war, and all fighting from this point on was entirely to prolong the conflict and make a surrender on nicer terms more likely</w:t>
       </w:r>
     </w:p>
     <w:p>
@@ -388,13 +327,8 @@
         <w:spacing w:line="480" w:lineRule="auto"/>
       </w:pPr>
       <w:r>
-        <w:t xml:space="preserve">Russian offensive in 1944 happened on anniversary of op BR, and simultaneous with </w:t>
-      </w:r>
-      <w:proofErr w:type="spellStart"/>
-      <w:r>
-        <w:t>DDay</w:t>
-      </w:r>
-      <w:proofErr w:type="spellEnd"/>
+        <w:t>Russian offensive in 1944 happened on anniversary of op BR, and simultaneous with DDay</w:t>
+      </w:r>
     </w:p>
     <w:p>
       <w:pPr>
@@ -466,15 +400,7 @@
         <w:t xml:space="preserve"> </w:t>
       </w:r>
       <w:r>
-        <w:t xml:space="preserve">it became evident that the </w:t>
-      </w:r>
-      <w:proofErr w:type="spellStart"/>
-      <w:r>
-        <w:t>Wehrmacht</w:t>
-      </w:r>
-      <w:proofErr w:type="spellEnd"/>
-      <w:r>
-        <w:t xml:space="preserve"> had failed to achieve Op</w:t>
+        <w:t>it became evident that the Wehrmacht had failed to achieve Op</w:t>
       </w:r>
       <w:r>
         <w:t xml:space="preserve">eration Barbarossa’s </w:t>
@@ -567,68 +493,95 @@
         <w:ind w:firstLine="720"/>
       </w:pPr>
       <w:r>
-        <w:t>As the Battle of Britain dragged on, the unexpected and successful resistance of the British throughout the summer of 1940 forced Hitler to choose between a continued cooperation with the Soviet Union and the alternative of a two front war. With a land invasion of Britain indefinitely postponed and the looming threat of the United States, the prospect of a long, drawn out war with the Western powers was becoming more an</w:t>
-      </w:r>
-      <w:r>
-        <w:t xml:space="preserve">d more likely. </w:t>
-      </w:r>
-      <w:r>
-        <w:t>While the USSR had proved itself to be a convenient ally, o</w:t>
-      </w:r>
-      <w:r>
-        <w:t xml:space="preserve">ver the same time period </w:t>
+        <w:t xml:space="preserve">As the Battle of Britain dragged on, the unexpected and successful resistance of the British throughout the summer of 1940 forced Hitler to choose between a continued cooperation with the Soviet Union and the alternative of a two front war. </w:t>
+      </w:r>
+      <w:r>
+        <w:t>Making the case for extending the partnership with Russia was the fact that, w</w:t>
+      </w:r>
+      <w:r>
+        <w:t>ith a land invasion of Britain indefinitely postponed and the looming threat of the United States, the prospect of a long, drawn out war with the Western powers was becoming more an</w:t>
+      </w:r>
+      <w:r>
+        <w:t xml:space="preserve">d more likely. With the capitulation of France and the acquiescence of its lumbering neighbour to the </w:t>
+      </w:r>
+      <w:r>
+        <w:t>E</w:t>
+      </w:r>
+      <w:r>
+        <w:t>ast</w:t>
+      </w:r>
+      <w:r>
+        <w:t>, the Nazi regime would be capable of dedicating</w:t>
+      </w:r>
+      <w:r>
+        <w:t xml:space="preserve"> its resources to its expansion in North Africa an</w:t>
+      </w:r>
+      <w:r>
+        <w:t xml:space="preserve">d the submarine </w:t>
+      </w:r>
+      <w:r>
+        <w:t xml:space="preserve">warfare seeking </w:t>
+      </w:r>
+      <w:r>
+        <w:t>to</w:t>
+      </w:r>
+      <w:r>
+        <w:t xml:space="preserve"> defeat</w:t>
+      </w:r>
+      <w:r>
+        <w:t xml:space="preserve"> </w:t>
+      </w:r>
+      <w:r>
+        <w:t>Britai</w:t>
+      </w:r>
+      <w:r>
+        <w:t>n in the Battle of the Atlantic. Unfortunately for the Soviets</w:t>
+      </w:r>
+      <w:r>
+        <w:t xml:space="preserve">, </w:t>
+      </w:r>
+      <w:r>
+        <w:t>if Hitler had</w:t>
+      </w:r>
+      <w:r>
+        <w:t xml:space="preserve"> had</w:t>
+      </w:r>
+      <w:r>
+        <w:t xml:space="preserve"> any settled aims at the beginning of the war it was to eventually attack Eastern Europe under the guise of providing the German population with all of the liveable space east of the Urals.</w:t>
+      </w:r>
+      <w:r>
+        <w:t xml:space="preserve"> Furthermore, with the Russians out of the way</w:t>
+      </w:r>
+      <w:r>
+        <w:t>,</w:t>
+      </w:r>
+      <w:r>
+        <w:t xml:space="preserve"> Germany would then be in control of all of </w:t>
       </w:r>
       <w:r>
         <w:t>the</w:t>
       </w:r>
       <w:r>
-        <w:t xml:space="preserve"> Soviet Union w</w:t>
-      </w:r>
-      <w:r>
-        <w:t>ould only grow stronger and with G</w:t>
-      </w:r>
-      <w:r>
-        <w:t>ermany occupied in the west it c</w:t>
-      </w:r>
-      <w:r>
-        <w:t xml:space="preserve">ould become highly vulnerable to Russian threats. </w:t>
-      </w:r>
-      <w:r>
-        <w:t>Unfortunately for the Soviets</w:t>
-      </w:r>
-      <w:r>
-        <w:t xml:space="preserve">, </w:t>
-      </w:r>
-      <w:r>
-        <w:t>if Hitler had any settled aims at the beginning of the war it was to eventually attack eastern Europe under the guise of providing the German population with all of the liveable space east of the Urals. With the Russians</w:t>
-      </w:r>
-      <w:r>
-        <w:t xml:space="preserve"> out of the way, Germany would then be in control of all </w:t>
-      </w:r>
-      <w:r>
-        <w:t xml:space="preserve">of </w:t>
-      </w:r>
-      <w:r>
-        <w:t xml:space="preserve">the resources </w:t>
-      </w:r>
-      <w:r>
-        <w:t>available in continental Europe and thus be</w:t>
-      </w:r>
-      <w:r>
-        <w:t xml:space="preserve"> free to face the Anglo-American coalition with confidence</w:t>
-      </w:r>
-      <w:r>
-        <w:t xml:space="preserve"> and undivided attention</w:t>
-      </w:r>
-      <w:r>
-        <w:t xml:space="preserve">. </w:t>
-      </w:r>
-    </w:p>
-    <w:p>
-      <w:pPr>
-        <w:spacing w:line="480" w:lineRule="auto"/>
-        <w:ind w:firstLine="720"/>
-      </w:pPr>
+        <w:t xml:space="preserve"> available</w:t>
+      </w:r>
+      <w:r>
+        <w:t xml:space="preserve"> resources</w:t>
+      </w:r>
+      <w:r>
+        <w:t xml:space="preserve"> in continental Europe and thus be free to face the Anglo-American coalition with confidence.</w:t>
+      </w:r>
+      <w:r>
+        <w:t xml:space="preserve"> </w:t>
+      </w:r>
+      <w:r>
+        <w:t>Since the Red Army could only grow stronger over time, any delays in Hitler’s ‘great and true task’ of destroying Bolshevism would only leave a G</w:t>
+      </w:r>
+      <w:r>
+        <w:t>ermany occupied in the W</w:t>
+      </w:r>
+      <w:r>
+        <w:t xml:space="preserve">est highly vulnerable to Russian threats. </w:t>
+      </w:r>
       <w:r>
         <w:t>U</w:t>
       </w:r>
@@ -657,6 +610,12 @@
     <w:p>
       <w:pPr>
         <w:spacing w:line="480" w:lineRule="auto"/>
+        <w:ind w:firstLine="720"/>
+      </w:pPr>
+    </w:p>
+    <w:p>
+      <w:pPr>
+        <w:spacing w:line="480" w:lineRule="auto"/>
       </w:pPr>
     </w:p>
     <w:p>
@@ -679,15 +638,7 @@
         <w:t xml:space="preserve">during the summer campaign of 1942, </w:t>
       </w:r>
       <w:r>
-        <w:t xml:space="preserve">he set in motion Operation </w:t>
-      </w:r>
-      <w:proofErr w:type="spellStart"/>
-      <w:r>
-        <w:t>Blau</w:t>
-      </w:r>
-      <w:proofErr w:type="spellEnd"/>
-      <w:r>
-        <w:t xml:space="preserve"> which sought to neutralize Sta</w:t>
+        <w:t>he set in motion Operation Blau which sought to neutralize Sta</w:t>
       </w:r>
       <w:r>
         <w:t>lingrad, a strategically located industrial zone</w:t>
@@ -711,15 +662,7 @@
         <w:t>was initially very</w:t>
       </w:r>
       <w:r>
-        <w:t xml:space="preserve"> successful, ultimately the </w:t>
-      </w:r>
-      <w:proofErr w:type="spellStart"/>
-      <w:r>
-        <w:t>Wehrmacht</w:t>
-      </w:r>
-      <w:proofErr w:type="spellEnd"/>
-      <w:r>
-        <w:t xml:space="preserve"> fell prey to organizational disarray stemming from its overly ambitious goals</w:t>
+        <w:t xml:space="preserve"> successful, ultimately the Wehrmacht fell prey to organizational disarray stemming from its overly ambitious goals</w:t>
       </w:r>
       <w:r>
         <w:t>,</w:t>
@@ -876,41 +819,25 @@
         <w:spacing w:line="480" w:lineRule="auto"/>
       </w:pPr>
       <w:r>
-        <w:t xml:space="preserve">, once briefly within grasp of Army Group Center, was now becoming more and more unattainable as the </w:t>
-      </w:r>
-      <w:proofErr w:type="spellStart"/>
-      <w:r>
-        <w:t>Wehrmacht</w:t>
-      </w:r>
-      <w:proofErr w:type="spellEnd"/>
-      <w:r>
-        <w:t xml:space="preserve"> was slowly pushed back in a series of vicious wars of attrition, left unable to engage in the kind of mobile warfare it excelled in by the frigid winter conditions. </w:t>
-      </w:r>
-    </w:p>
-    <w:p>
-      <w:pPr>
-        <w:spacing w:line="480" w:lineRule="auto"/>
-      </w:pPr>
-    </w:p>
-    <w:p>
-      <w:pPr>
-        <w:spacing w:line="480" w:lineRule="auto"/>
-      </w:pPr>
-    </w:p>
-    <w:p>
-      <w:pPr>
-        <w:spacing w:line="480" w:lineRule="auto"/>
-      </w:pPr>
-      <w:r>
-        <w:t xml:space="preserve">was now unattainable as the frigid weather restricted the </w:t>
-      </w:r>
-      <w:proofErr w:type="spellStart"/>
-      <w:r>
-        <w:t>Wehrmacht’s</w:t>
-      </w:r>
-      <w:proofErr w:type="spellEnd"/>
-      <w:r>
-        <w:t xml:space="preserve"> ability to engage in the mobile warfare it excelled in preparation left it’s troops </w:t>
+        <w:t xml:space="preserve">, once briefly within grasp of Army Group Center, was now becoming more and more unattainable as the Wehrmacht was slowly pushed back in a series of vicious wars of attrition, left unable to engage in the kind of mobile warfare it excelled in by the frigid winter conditions. </w:t>
+      </w:r>
+    </w:p>
+    <w:p>
+      <w:pPr>
+        <w:spacing w:line="480" w:lineRule="auto"/>
+      </w:pPr>
+    </w:p>
+    <w:p>
+      <w:pPr>
+        <w:spacing w:line="480" w:lineRule="auto"/>
+      </w:pPr>
+    </w:p>
+    <w:p>
+      <w:pPr>
+        <w:spacing w:line="480" w:lineRule="auto"/>
+      </w:pPr>
+      <w:r>
+        <w:t xml:space="preserve">was now unattainable as the frigid weather restricted the Wehrmacht’s ability to engage in the mobile warfare it excelled in preparation left it’s troops </w:t>
       </w:r>
     </w:p>
     <w:p>

</xml_diff>

<commit_message>
gasp! a few pages
</commit_message>
<xml_diff>
--- a/winter2009/hst802/The battle of Stalingrad.docx
+++ b/winter2009/hst802/The battle of Stalingrad.docx
@@ -76,8 +76,13 @@
         </w:numPr>
         <w:spacing w:line="480" w:lineRule="auto"/>
       </w:pPr>
-      <w:r>
-        <w:t>Campagin in Moscow</w:t>
+      <w:proofErr w:type="spellStart"/>
+      <w:r>
+        <w:t>Campagin</w:t>
+      </w:r>
+      <w:proofErr w:type="spellEnd"/>
+      <w:r>
+        <w:t xml:space="preserve"> in Moscow</w:t>
       </w:r>
     </w:p>
     <w:p>
@@ -116,7 +121,31 @@
         <w:spacing w:line="480" w:lineRule="auto"/>
       </w:pPr>
       <w:r>
-        <w:t>Hitler is like bitches we gotta kill us some slavs, especially fore the yankees get in this war</w:t>
+        <w:t xml:space="preserve">Hitler is like bitches we </w:t>
+      </w:r>
+      <w:proofErr w:type="spellStart"/>
+      <w:r>
+        <w:t>gotta</w:t>
+      </w:r>
+      <w:proofErr w:type="spellEnd"/>
+      <w:r>
+        <w:t xml:space="preserve"> kill us some </w:t>
+      </w:r>
+      <w:proofErr w:type="spellStart"/>
+      <w:r>
+        <w:t>slavs</w:t>
+      </w:r>
+      <w:proofErr w:type="spellEnd"/>
+      <w:r>
+        <w:t xml:space="preserve">, especially fore the </w:t>
+      </w:r>
+      <w:proofErr w:type="spellStart"/>
+      <w:r>
+        <w:t>yankees</w:t>
+      </w:r>
+      <w:proofErr w:type="spellEnd"/>
+      <w:r>
+        <w:t xml:space="preserve"> get in this war</w:t>
       </w:r>
     </w:p>
     <w:p>
@@ -155,7 +184,23 @@
         <w:spacing w:line="480" w:lineRule="auto"/>
       </w:pPr>
       <w:r>
-        <w:t>After failure of BR, Operation Blau starts, sweeping victories across the caucases, race to reach oil fields just around Stalingrad, siege proper</w:t>
+        <w:t xml:space="preserve">After failure of BR, Operation </w:t>
+      </w:r>
+      <w:proofErr w:type="spellStart"/>
+      <w:r>
+        <w:t>Blau</w:t>
+      </w:r>
+      <w:proofErr w:type="spellEnd"/>
+      <w:r>
+        <w:t xml:space="preserve"> starts, sweeping victories across the </w:t>
+      </w:r>
+      <w:proofErr w:type="spellStart"/>
+      <w:r>
+        <w:t>caucases</w:t>
+      </w:r>
+      <w:proofErr w:type="spellEnd"/>
+      <w:r>
+        <w:t>, race to reach oil fields just around Stalingrad, siege proper</w:t>
       </w:r>
     </w:p>
     <w:p>
@@ -194,7 +239,15 @@
         <w:spacing w:line="480" w:lineRule="auto"/>
       </w:pPr>
       <w:r>
-        <w:t>I can’t remember, maybe cos they underestimated Russian forces</w:t>
+        <w:t xml:space="preserve">I can’t remember, maybe </w:t>
+      </w:r>
+      <w:proofErr w:type="spellStart"/>
+      <w:r>
+        <w:t>cos</w:t>
+      </w:r>
+      <w:proofErr w:type="spellEnd"/>
+      <w:r>
+        <w:t xml:space="preserve"> they underestimated Russian forces</w:t>
       </w:r>
     </w:p>
     <w:p>
@@ -262,7 +315,15 @@
         <w:spacing w:line="480" w:lineRule="auto"/>
       </w:pPr>
       <w:r>
-        <w:t>After Stalingrad it was obvious for everyone involved that germany could not win the war, and all fighting from this point on was entirely to prolong the conflict and make a surrender on nicer terms more likely</w:t>
+        <w:t xml:space="preserve">After Stalingrad it was obvious for everyone involved that </w:t>
+      </w:r>
+      <w:proofErr w:type="spellStart"/>
+      <w:r>
+        <w:t>germany</w:t>
+      </w:r>
+      <w:proofErr w:type="spellEnd"/>
+      <w:r>
+        <w:t xml:space="preserve"> could not win the war, and all fighting from this point on was entirely to prolong the conflict and make a surrender on nicer terms more likely</w:t>
       </w:r>
     </w:p>
     <w:p>
@@ -327,8 +388,13 @@
         <w:spacing w:line="480" w:lineRule="auto"/>
       </w:pPr>
       <w:r>
-        <w:t>Russian offensive in 1944 happened on anniversary of op BR, and simultaneous with DDay</w:t>
-      </w:r>
+        <w:t xml:space="preserve">Russian offensive in 1944 happened on anniversary of op BR, and simultaneous with </w:t>
+      </w:r>
+      <w:proofErr w:type="spellStart"/>
+      <w:r>
+        <w:t>DDay</w:t>
+      </w:r>
+      <w:proofErr w:type="spellEnd"/>
     </w:p>
     <w:p>
       <w:pPr>
@@ -574,7 +640,10 @@
         <w:t xml:space="preserve"> </w:t>
       </w:r>
       <w:r>
-        <w:t>Since the Red Army could only grow stronger over time, any delays in Hitler’s ‘great and true task’ of destroying Bolshevism would only leave a G</w:t>
+        <w:t>Finally, s</w:t>
+      </w:r>
+      <w:r>
+        <w:t>ince the Red Army could only grow stronger over time, any delays in Hitler’s ‘great and true task’ of destroying Bolshevism would only leave a G</w:t>
       </w:r>
       <w:r>
         <w:t>ermany occupied in the W</w:t>
@@ -589,7 +658,13 @@
         <w:t>nder the assumption that the Soviet Union could be destroyed in a single military campaign,</w:t>
       </w:r>
       <w:r>
-        <w:t xml:space="preserve"> these proved to be irresistible arguments. After an unsatisfactory response from Stalin in a diplomatic exploration seeking to involve the other European powers against the British, Hitler ceased to look for a compromise and on December 5</w:t>
+        <w:t xml:space="preserve"> these proved to be irresistible arguments.</w:t>
+      </w:r>
+      <w:r>
+        <w:t xml:space="preserve"> After a brief diplomatic exploration</w:t>
+      </w:r>
+      <w:r>
+        <w:t>, Hitler ceased to look for a compromise and on December 5</w:t>
       </w:r>
       <w:r>
         <w:rPr>
@@ -612,6 +687,350 @@
         <w:spacing w:line="480" w:lineRule="auto"/>
         <w:ind w:firstLine="720"/>
       </w:pPr>
+      <w:r>
+        <w:t xml:space="preserve">The invasion, codenamed </w:t>
+      </w:r>
+      <w:r>
+        <w:t>Operation Barbarossa</w:t>
+      </w:r>
+      <w:r>
+        <w:t>,</w:t>
+      </w:r>
+      <w:r>
+        <w:t xml:space="preserve"> be</w:t>
+      </w:r>
+      <w:r>
+        <w:t xml:space="preserve">gan in earnest on June 22 1941 after a delay of four weeks, and was at first wildly successful. </w:t>
+      </w:r>
+      <w:r>
+        <w:t>Seeking to destroy the main Russian forces in a series of deep encirclements as far east as possible before ultimately forming a barrier against Asiatic Russia along a line from Archangel to the Volga, by any standard of military accomplishment the achievements of the Wehrmacht in Russia were incomparable to those of any other land force in the history of war.</w:t>
+      </w:r>
+      <w:r>
+        <w:t xml:space="preserve"> </w:t>
+      </w:r>
+      <w:r>
+        <w:t>The main attacks were launched by three German Army Groups, North, Center an</w:t>
+      </w:r>
+      <w:r>
+        <w:t>d South and within the first week the firs</w:t>
+      </w:r>
+      <w:r>
+        <w:t>t great encirclement lead</w:t>
+      </w:r>
+      <w:r>
+        <w:t xml:space="preserve"> to the capture of 287,000 Red Army me</w:t>
+      </w:r>
+      <w:r>
+        <w:t>n, with 2,500 tanks and 1,500 guns in pockets around Bialystok and Minsk.</w:t>
+      </w:r>
+      <w:r>
+        <w:t xml:space="preserve"> </w:t>
+      </w:r>
+      <w:r>
+        <w:t xml:space="preserve">(pg63-68). Within the first two weeks of July, Army Group Center swept into central Russia and grabbed another 300,000 prisoners even as it seized the cities of </w:t>
+      </w:r>
+      <w:proofErr w:type="spellStart"/>
+      <w:r>
+        <w:t>Orsha</w:t>
+      </w:r>
+      <w:proofErr w:type="spellEnd"/>
+      <w:r>
+        <w:t xml:space="preserve"> and Smolensk on the road to Moscow. Simultaneously, Army Group North rushed into Estonia and the outer defences of Leningrad, while Army Group South headed toward K</w:t>
+      </w:r>
+      <w:r>
+        <w:t>iev and the rich</w:t>
+      </w:r>
+      <w:r>
+        <w:t xml:space="preserve"> agricultural and</w:t>
+      </w:r>
+      <w:r>
+        <w:t xml:space="preserve"> industrial areas in the Dnepr. </w:t>
+      </w:r>
+      <w:r>
+        <w:t xml:space="preserve">These dramatic victories gave the German leadership at the very top the impression that they </w:t>
+      </w:r>
+      <w:r>
+        <w:t>were well on their way to destroying Soviet military power with one hard blow.</w:t>
+      </w:r>
+      <w:r>
+        <w:t xml:space="preserve"> Recognizing but not fully understanding the implications of the determined fight most Red Army men put up, whether surrounded or being driven back, the Germans believed that they had won the critica</w:t>
+      </w:r>
+      <w:r>
+        <w:t>l battles and</w:t>
+      </w:r>
+      <w:r>
+        <w:t xml:space="preserve"> that little but mopping up remained to be done. The continuous successes of the troops at the front all but confirmed the assumption that the campaign would be a short one and correspondingly, no replacements were made available or planned for either personnel or equipment after the first</w:t>
+      </w:r>
+      <w:r>
+        <w:t xml:space="preserve"> few</w:t>
+      </w:r>
+      <w:r>
+        <w:t xml:space="preserve"> weeks. The Luftwaffe expected to be back fighting the British after two months in the East and most of the anti-aircraft guns were at home or in the West in any case. For a short time it looked as if the War in the East had been won and that Germans were free to do whatever they wanted.  (pg 264-266)</w:t>
+      </w:r>
+    </w:p>
+    <w:p>
+      <w:pPr>
+        <w:spacing w:line="480" w:lineRule="auto"/>
+        <w:ind w:firstLine="720"/>
+      </w:pPr>
+      <w:r>
+        <w:t>It was during this euphoric peri</w:t>
+      </w:r>
+      <w:r>
+        <w:t>od that Hitler decided to expand</w:t>
+      </w:r>
+      <w:r>
+        <w:t xml:space="preserve"> </w:t>
+      </w:r>
+      <w:r>
+        <w:t xml:space="preserve">his plan of wholesale slaughter </w:t>
+      </w:r>
+      <w:r>
+        <w:t>of the Jewish population of Eu</w:t>
+      </w:r>
+      <w:r>
+        <w:t xml:space="preserve">rope. </w:t>
+      </w:r>
+      <w:r>
+        <w:t xml:space="preserve">Having already decided to dispose of the racially inferior Slavic population of his recently subjugated empire via either mass starvation or slave labour, the plans to kill certain categories of prisoners of war were being </w:t>
+      </w:r>
+      <w:proofErr w:type="spellStart"/>
+      <w:r>
+        <w:t>implemented</w:t>
+      </w:r>
+      <w:proofErr w:type="spellEnd"/>
+      <w:r>
+        <w:t>. B</w:t>
+      </w:r>
+      <w:r>
+        <w:t>y February 1942, of the 3.9 million Soviet soldiers captured</w:t>
+      </w:r>
+      <w:r>
+        <w:t xml:space="preserve"> the vast majority, some</w:t>
+      </w:r>
+      <w:r>
+        <w:t xml:space="preserve"> 2.8 million</w:t>
+      </w:r>
+      <w:r>
+        <w:t>,</w:t>
+      </w:r>
+      <w:r>
+        <w:t xml:space="preserve"> were dead. </w:t>
+      </w:r>
+      <w:r>
+        <w:t xml:space="preserve">From the first days of the invasion Jews were being targeted and by the end of July thousands of Jews were being killed </w:t>
+      </w:r>
+      <w:r>
+        <w:t>daily</w:t>
+      </w:r>
+      <w:r>
+        <w:t xml:space="preserve">. </w:t>
+      </w:r>
+      <w:r>
+        <w:t xml:space="preserve">When it </w:t>
+      </w:r>
+      <w:r>
+        <w:t>became</w:t>
+      </w:r>
+      <w:r>
+        <w:t xml:space="preserve"> obvious that these massacres ran into little </w:t>
+      </w:r>
+      <w:r>
+        <w:t>resistance</w:t>
+      </w:r>
+      <w:r>
+        <w:t xml:space="preserve"> from the military (and were often assisted and even urged on by them)</w:t>
+      </w:r>
+      <w:r>
+        <w:t>, the heady d</w:t>
+      </w:r>
+      <w:r>
+        <w:t>ays of victory in July</w:t>
+      </w:r>
+      <w:r>
+        <w:t xml:space="preserve"> provide</w:t>
+      </w:r>
+      <w:r>
+        <w:t>d</w:t>
+      </w:r>
+      <w:r>
+        <w:t xml:space="preserve"> the opportunity to extend this process both to the rest of the territory that would be occupied by German forces and to the whole of</w:t>
+      </w:r>
+      <w:r>
+        <w:t xml:space="preserve"> German controlled Europe. Although</w:t>
+      </w:r>
+      <w:r>
+        <w:t xml:space="preserve"> mass shooting</w:t>
+      </w:r>
+      <w:r>
+        <w:t>s</w:t>
+      </w:r>
+      <w:r>
+        <w:t xml:space="preserve"> always remained a significant element in the process</w:t>
+      </w:r>
+      <w:r>
+        <w:t>,</w:t>
+      </w:r>
+      <w:r>
+        <w:t xml:space="preserve"> they soon proved to be too laborious an</w:t>
+      </w:r>
+      <w:r>
+        <w:t>d more efficient methods of</w:t>
+      </w:r>
+      <w:r>
+        <w:t xml:space="preserve"> disposal were quickly invented. In the fall of 1941 the construction of l</w:t>
+      </w:r>
+      <w:r>
+        <w:t>arge special facilities for large scale</w:t>
+      </w:r>
+      <w:r>
+        <w:t xml:space="preserve"> murder</w:t>
+      </w:r>
+      <w:r>
+        <w:t>, first tried out on Russian prisoners of war,</w:t>
+      </w:r>
+      <w:r>
+        <w:t xml:space="preserve"> had begun and before long the process of moving large quantities of Eastern Europ</w:t>
+      </w:r>
+      <w:r>
+        <w:t>ean Jews and killing them was industrialized</w:t>
+      </w:r>
+      <w:r>
+        <w:t xml:space="preserve">. </w:t>
+      </w:r>
+      <w:r>
+        <w:t xml:space="preserve">(pg </w:t>
+      </w:r>
+      <w:r>
+        <w:t xml:space="preserve">. 267, </w:t>
+      </w:r>
+      <w:r>
+        <w:t>301)</w:t>
+      </w:r>
+    </w:p>
+    <w:p>
+      <w:pPr>
+        <w:spacing w:line="480" w:lineRule="auto"/>
+        <w:ind w:firstLine="720"/>
+      </w:pPr>
+      <w:r>
+        <w:t>However,</w:t>
+      </w:r>
+      <w:r>
+        <w:t xml:space="preserve"> </w:t>
+      </w:r>
+      <w:r>
+        <w:t xml:space="preserve">contrary to German expectations, </w:t>
+      </w:r>
+      <w:r>
+        <w:t>the Red Army did not collapse and indeed the determination of its men steadily grew. The encirclements and forward thrusts of the German mobile forces had to be followed up by the infantry, trudging ahead on foot, before rear areas could be made secure. (parker pg68)</w:t>
+      </w:r>
+      <w:r>
+        <w:t xml:space="preserve"> In spite of the enormous losses in men and equipment suffered by </w:t>
+      </w:r>
+      <w:r>
+        <w:t xml:space="preserve">the Russians, the Soviet system was clearly holding together and there was </w:t>
+      </w:r>
+      <w:r>
+        <w:t>both a continuing front and a steady, if not yet massive, stream of new formations and replacements.</w:t>
+      </w:r>
+      <w:r>
+        <w:t xml:space="preserve"> </w:t>
+      </w:r>
+      <w:r>
+        <w:t>By the first week of August it was beginning to be recognized that the Caucasus and Murmansk would probably not be reached in 1941 and that the campaign could be expected to continue into the following year. German units had to be refurbished, and during the ensuing pause of late July and August, decisions had to be made as to the direction of the next offensives in the East.</w:t>
+      </w:r>
+      <w:r>
+        <w:t xml:space="preserve"> </w:t>
+      </w:r>
+      <w:r>
+        <w:t xml:space="preserve">(berg </w:t>
+      </w:r>
+      <w:r>
+        <w:t>268-</w:t>
+      </w:r>
+      <w:r>
+        <w:t>269)</w:t>
+      </w:r>
+      <w:r>
+        <w:t xml:space="preserve"> While the German High Command wanted to concentrate its forces in a push towards Moscow, under the assumption that its strategic and symbolic importance would force a decisive battle, Hitler disagreed. (parker pg 68) </w:t>
+      </w:r>
+      <w:r>
+        <w:t>Choosing to advance in the south rather than leave their flank in the center exposed, after some hesitation, Hitler</w:t>
+      </w:r>
+      <w:r>
+        <w:t xml:space="preserve"> decided to transfer some of the forces away from Army Group Center to assist in the attacks against Leningrad in the north (berg pg 270) while Army Group South was directed to take Kharkov and advance to Rostov in order to occupy the Crimea.</w:t>
+      </w:r>
+      <w:r>
+        <w:t xml:space="preserve"> (parker 70)</w:t>
+      </w:r>
+    </w:p>
+    <w:p>
+      <w:pPr>
+        <w:spacing w:line="480" w:lineRule="auto"/>
+        <w:ind w:firstLine="720"/>
+      </w:pPr>
+    </w:p>
+    <w:p>
+      <w:pPr>
+        <w:spacing w:line="480" w:lineRule="auto"/>
+        <w:ind w:firstLine="720"/>
+      </w:pPr>
+      <w:r>
+        <w:t>(the very fact that they could no longer continue in a 3 pronged attack establishes that the original plan had failed pg269</w:t>
+      </w:r>
+      <w:r>
+        <w:t xml:space="preserve"> </w:t>
+      </w:r>
+    </w:p>
+    <w:p>
+      <w:pPr>
+        <w:spacing w:line="480" w:lineRule="auto"/>
+        <w:ind w:firstLine="720"/>
+      </w:pPr>
+      <w:r>
+        <w:t>pg300 – must quote</w:t>
+      </w:r>
+      <w:r>
+        <w:t xml:space="preserve"> on </w:t>
+      </w:r>
+      <w:proofErr w:type="spellStart"/>
+      <w:r>
+        <w:t>stalin</w:t>
+      </w:r>
+      <w:proofErr w:type="spellEnd"/>
+      <w:r>
+        <w:t xml:space="preserve"> looking humane</w:t>
+      </w:r>
+      <w:r>
+        <w:t>)</w:t>
+      </w:r>
+    </w:p>
+    <w:p>
+      <w:pPr>
+        <w:spacing w:line="480" w:lineRule="auto"/>
+        <w:ind w:firstLine="720"/>
+      </w:pPr>
+      <w:r>
+        <w:t xml:space="preserve">(things </w:t>
+      </w:r>
+      <w:r>
+        <w:t xml:space="preserve">slow down then </w:t>
+      </w:r>
+      <w:proofErr w:type="spellStart"/>
+      <w:r>
+        <w:t>segueway</w:t>
+      </w:r>
+      <w:proofErr w:type="spellEnd"/>
+      <w:r>
+        <w:t xml:space="preserve"> into red army, having heard rumours of the death became more determined)</w:t>
+      </w:r>
+    </w:p>
+    <w:p>
+      <w:pPr>
+        <w:spacing w:line="480" w:lineRule="auto"/>
+        <w:ind w:firstLine="720"/>
+      </w:pPr>
     </w:p>
     <w:p>
       <w:pPr>
@@ -638,7 +1057,15 @@
         <w:t xml:space="preserve">during the summer campaign of 1942, </w:t>
       </w:r>
       <w:r>
-        <w:t>he set in motion Operation Blau which sought to neutralize Sta</w:t>
+        <w:t xml:space="preserve">he set in motion Operation </w:t>
+      </w:r>
+      <w:proofErr w:type="spellStart"/>
+      <w:r>
+        <w:t>Blau</w:t>
+      </w:r>
+      <w:proofErr w:type="spellEnd"/>
+      <w:r>
+        <w:t xml:space="preserve"> which sought to neutralize Sta</w:t>
       </w:r>
       <w:r>
         <w:t>lingrad, a strategically located industrial zone</w:t>
@@ -837,7 +1264,15 @@
         <w:spacing w:line="480" w:lineRule="auto"/>
       </w:pPr>
       <w:r>
-        <w:t xml:space="preserve">was now unattainable as the frigid weather restricted the Wehrmacht’s ability to engage in the mobile warfare it excelled in preparation left it’s troops </w:t>
+        <w:t xml:space="preserve">was now unattainable as the frigid weather restricted the </w:t>
+      </w:r>
+      <w:proofErr w:type="spellStart"/>
+      <w:r>
+        <w:t>Wehrmacht’s</w:t>
+      </w:r>
+      <w:proofErr w:type="spellEnd"/>
+      <w:r>
+        <w:t xml:space="preserve"> ability to engage in the mobile warfare it excelled in preparation left it’s troops </w:t>
       </w:r>
     </w:p>
     <w:p>

</xml_diff>

<commit_message>
oh yeah thats the stuff you can do it
</commit_message>
<xml_diff>
--- a/winter2009/hst802/The battle of Stalingrad.docx
+++ b/winter2009/hst802/The battle of Stalingrad.docx
@@ -348,9 +348,11 @@
         </w:numPr>
         <w:spacing w:line="480" w:lineRule="auto"/>
       </w:pPr>
+      <w:proofErr w:type="gramStart"/>
       <w:r>
         <w:t>rape</w:t>
       </w:r>
+      <w:proofErr w:type="gramEnd"/>
     </w:p>
     <w:p>
       <w:pPr>
@@ -544,10 +546,18 @@
         <w:t>Army Group</w:t>
       </w:r>
       <w:r>
-        <w:t xml:space="preserve"> Center</w:t>
-      </w:r>
-      <w:r>
-        <w:t>’s overstretched line of supply was forcing it to retreat from it’s tantalizingly close position to Moscow.</w:t>
+        <w:t xml:space="preserve"> </w:t>
+      </w:r>
+      <w:proofErr w:type="spellStart"/>
+      <w:r>
+        <w:t>Center</w:t>
+      </w:r>
+      <w:r>
+        <w:t>’s</w:t>
+      </w:r>
+      <w:proofErr w:type="spellEnd"/>
+      <w:r>
+        <w:t xml:space="preserve"> overstretched line of supply was forcing it to retreat from it’s tantalizingly close position to Moscow.</w:t>
       </w:r>
       <w:r>
         <w:t xml:space="preserve"> </w:t>
@@ -682,7 +692,15 @@
         <w:t xml:space="preserve"> </w:t>
       </w:r>
       <w:r>
-        <w:t xml:space="preserve"> (pg60-63)</w:t>
+        <w:t xml:space="preserve"> (</w:t>
+      </w:r>
+      <w:proofErr w:type="gramStart"/>
+      <w:r>
+        <w:t>pg60</w:t>
+      </w:r>
+      <w:proofErr w:type="gramEnd"/>
+      <w:r>
+        <w:t>-63)</w:t>
       </w:r>
     </w:p>
     <w:p>
@@ -712,7 +730,15 @@
         <w:t xml:space="preserve"> </w:t>
       </w:r>
       <w:r>
-        <w:t>The main attacks were launched by three German Army Groups, North, Center an</w:t>
+        <w:t xml:space="preserve">The main attacks were launched by three German Army Groups, North, </w:t>
+      </w:r>
+      <w:proofErr w:type="spellStart"/>
+      <w:r>
+        <w:t>Center</w:t>
+      </w:r>
+      <w:proofErr w:type="spellEnd"/>
+      <w:r>
+        <w:t xml:space="preserve"> an</w:t>
       </w:r>
       <w:r>
         <w:t>d South and within the first week the firs</w:t>
@@ -730,7 +756,23 @@
         <w:t xml:space="preserve"> </w:t>
       </w:r>
       <w:r>
-        <w:t xml:space="preserve">(pg63-68). Within the first two weeks of July, Army Group Center swept into central Russia and grabbed another 300,000 prisoners even as it seized the cities of </w:t>
+        <w:t>(</w:t>
+      </w:r>
+      <w:proofErr w:type="gramStart"/>
+      <w:r>
+        <w:t>pg63</w:t>
+      </w:r>
+      <w:proofErr w:type="gramEnd"/>
+      <w:r>
+        <w:t xml:space="preserve">-68). Within the first two weeks of July, Army Group </w:t>
+      </w:r>
+      <w:proofErr w:type="spellStart"/>
+      <w:r>
+        <w:t>Center</w:t>
+      </w:r>
+      <w:proofErr w:type="spellEnd"/>
+      <w:r>
+        <w:t xml:space="preserve"> swept into central Russia and grabbed another 300,000 prisoners even as it seized the cities of </w:t>
       </w:r>
       <w:proofErr w:type="spellStart"/>
       <w:r>
@@ -768,7 +810,15 @@
         <w:t xml:space="preserve"> few</w:t>
       </w:r>
       <w:r>
-        <w:t xml:space="preserve"> weeks. The Luftwaffe expected to be back fighting the British after two months in the East and most of the anti-aircraft guns were at home or in the West in any case. For a short time it looked as if the War in the East had been won and that Germans were free to do whatever they wanted.  (pg 264-266)</w:t>
+        <w:t xml:space="preserve"> weeks. The Luftwaffe expected to be back fighting the British after two months in the East and most of the anti-aircraft guns were at home or in the West in any case. For a short time it looked as if the War in the East had been won and that Germans were free to do whatever they wanted.  (</w:t>
+      </w:r>
+      <w:proofErr w:type="gramStart"/>
+      <w:r>
+        <w:t>pg</w:t>
+      </w:r>
+      <w:proofErr w:type="gramEnd"/>
+      <w:r>
+        <w:t xml:space="preserve"> 264-266)</w:t>
       </w:r>
     </w:p>
     <w:p>
@@ -897,7 +947,15 @@
         <w:t xml:space="preserve">. </w:t>
       </w:r>
       <w:r>
-        <w:t xml:space="preserve">(pg </w:t>
+        <w:t>(</w:t>
+      </w:r>
+      <w:proofErr w:type="gramStart"/>
+      <w:r>
+        <w:t>pg</w:t>
+      </w:r>
+      <w:proofErr w:type="gramEnd"/>
+      <w:r>
+        <w:t xml:space="preserve"> </w:t>
       </w:r>
       <w:r>
         <w:t xml:space="preserve">. 267, </w:t>
@@ -921,7 +979,15 @@
         <w:t xml:space="preserve">contrary to German expectations, </w:t>
       </w:r>
       <w:r>
-        <w:t>the Red Army did not collapse and indeed the determination of its men steadily grew. The encirclements and forward thrusts of the German mobile forces had to be followed up by the infantry, trudging ahead on foot, before rear areas could be made secure. (parker pg68)</w:t>
+        <w:t>the Red Army did not collapse and indeed the determination of its men steadily grew. The encirclements and forward thrusts of the German mobile forces had to be followed up by the infantry, trudging ahead on foot, before rear areas could be made secure. (</w:t>
+      </w:r>
+      <w:proofErr w:type="gramStart"/>
+      <w:r>
+        <w:t>parker</w:t>
+      </w:r>
+      <w:proofErr w:type="gramEnd"/>
+      <w:r>
+        <w:t xml:space="preserve"> pg68)</w:t>
       </w:r>
       <w:r>
         <w:t xml:space="preserve"> In</w:t>
@@ -948,7 +1014,15 @@
         <w:t xml:space="preserve"> </w:t>
       </w:r>
       <w:r>
-        <w:t xml:space="preserve">(berg </w:t>
+        <w:t>(</w:t>
+      </w:r>
+      <w:proofErr w:type="gramStart"/>
+      <w:r>
+        <w:t>berg</w:t>
+      </w:r>
+      <w:proofErr w:type="gramEnd"/>
+      <w:r>
+        <w:t xml:space="preserve"> </w:t>
       </w:r>
       <w:r>
         <w:t>268-</w:t>
@@ -957,13 +1031,37 @@
         <w:t>269)</w:t>
       </w:r>
       <w:r>
-        <w:t xml:space="preserve"> While the German High Command wanted to concentrate its forces in a push towards Moscow, under the assumption that its strategic and symbolic importance would force a decisive battle, Hitler disagreed. (parker pg 68) </w:t>
-      </w:r>
-      <w:r>
-        <w:t>Choosing to advance in the south rather than leave their flank in the center exposed, after some hesitation, Hitler</w:t>
-      </w:r>
-      <w:r>
-        <w:t xml:space="preserve"> decided to transfer some of the forces away from Army Group Center to assist in the attacks against Leningrad in the north (berg pg 270) while Army Group South was directed to take Kharkov and advance to Rostov in order to occupy the Crimea.</w:t>
+        <w:t xml:space="preserve"> While the German High Command wanted to concentrate its forces in a push towards Moscow, under the assumption that its strategic and symbolic importance would force a decisive battle, Hitler disagreed. (</w:t>
+      </w:r>
+      <w:proofErr w:type="gramStart"/>
+      <w:r>
+        <w:t>parker</w:t>
+      </w:r>
+      <w:proofErr w:type="gramEnd"/>
+      <w:r>
+        <w:t xml:space="preserve"> pg 68) </w:t>
+      </w:r>
+      <w:r>
+        <w:t xml:space="preserve">Choosing to advance in the south rather than leave their flank in the </w:t>
+      </w:r>
+      <w:proofErr w:type="spellStart"/>
+      <w:r>
+        <w:t>center</w:t>
+      </w:r>
+      <w:proofErr w:type="spellEnd"/>
+      <w:r>
+        <w:t xml:space="preserve"> exposed, after some hesitation, Hitler</w:t>
+      </w:r>
+      <w:r>
+        <w:t xml:space="preserve"> decided to transfer some of the forces away from Army Group </w:t>
+      </w:r>
+      <w:proofErr w:type="spellStart"/>
+      <w:r>
+        <w:t>Center</w:t>
+      </w:r>
+      <w:proofErr w:type="spellEnd"/>
+      <w:r>
+        <w:t xml:space="preserve"> to assist in the attacks against Leningrad in the north (berg pg 270) while Army Group South was directed to take Kharkov and advance to Rostov in order to occupy the Crimea.</w:t>
       </w:r>
       <w:r>
         <w:t xml:space="preserve"> The ensuing encirclement manoeuvres y</w:t>
@@ -1008,7 +1106,15 @@
         <w:t xml:space="preserve"> </w:t>
       </w:r>
       <w:r>
-        <w:t>(berg 272)</w:t>
+        <w:t>(</w:t>
+      </w:r>
+      <w:proofErr w:type="gramStart"/>
+      <w:r>
+        <w:t>berg</w:t>
+      </w:r>
+      <w:proofErr w:type="gramEnd"/>
+      <w:r>
+        <w:t xml:space="preserve"> 272)</w:t>
       </w:r>
     </w:p>
     <w:p>
@@ -1071,7 +1177,15 @@
         <w:t xml:space="preserve">they were forced back out of Rostov. </w:t>
       </w:r>
       <w:r>
-        <w:t xml:space="preserve">(berg 272) </w:t>
+        <w:t>(</w:t>
+      </w:r>
+      <w:proofErr w:type="gramStart"/>
+      <w:r>
+        <w:t>berg</w:t>
+      </w:r>
+      <w:proofErr w:type="gramEnd"/>
+      <w:r>
+        <w:t xml:space="preserve"> 272) </w:t>
       </w:r>
       <w:r>
         <w:t>The</w:t>
@@ -1098,7 +1212,15 @@
         <w:t>ks</w:t>
       </w:r>
       <w:r>
-        <w:t xml:space="preserve"> meant that the stretched out German forces on the Central front, exhausted and at the end of their own unsuccessful attacks towards Moscow, could not count on any substantial reinforcements from the other segments of the front. (berg 292) Early in November the German attack halted as frost and extremely cold weather set in, interfering with machinery and reducing mobility and combat effectiveness. On December 5 1941 </w:t>
+        <w:t xml:space="preserve"> meant that the stretched out German forces on the Central front, exhausted and at the end of their own unsuccessful attacks towards Moscow, could not count on any substantial reinforcements from the other segments of the front. (</w:t>
+      </w:r>
+      <w:proofErr w:type="gramStart"/>
+      <w:r>
+        <w:t>berg</w:t>
+      </w:r>
+      <w:proofErr w:type="gramEnd"/>
+      <w:r>
+        <w:t xml:space="preserve"> 292) Early in November the German attack halted as frost and extremely cold weather set in, interfering with machinery and reducing mobility and combat effectiveness. On December 5 1941 </w:t>
       </w:r>
       <w:r>
         <w:t xml:space="preserve">the Third Reich had reached the limit of its expansion as </w:t>
@@ -1119,7 +1241,15 @@
         <w:ind w:firstLine="720"/>
       </w:pPr>
       <w:r>
-        <w:t xml:space="preserve">The </w:t>
+        <w:t>Soviet resistance continued in spite of the frightful losses it suffered in the first six months of fighting. As large and imposing as the Red Army’s force was on paper, numbering roughly 5.5 million men on June 22 1941, war proved it to be a cumbersome and inept military force incapable of contesting the more tried and tested Wehrmacht. Size alone could not compensate for its inflexible command structure and shortsighted strategic leadership, not to mention its ill-trained and ill-equipped solders in the field. As a consequence, the German armed forces savaged the Red Army and the Soviets, faced with seemingly never ending string of calamities, recoiled and traded territory and soldiers’ lives for time (</w:t>
+      </w:r>
+      <w:proofErr w:type="spellStart"/>
+      <w:r>
+        <w:t>glanz</w:t>
+      </w:r>
+      <w:proofErr w:type="spellEnd"/>
+      <w:r>
+        <w:t xml:space="preserve"> 135-136).</w:t>
       </w:r>
     </w:p>
     <w:p>
@@ -1128,14 +1258,158 @@
         <w:ind w:firstLine="720"/>
       </w:pPr>
       <w:r>
+        <w:t xml:space="preserve">Operation Barbarossa had taken the Soviet Union by surprise. If the German leadership had imagined Russians to be inferior Slavs led by incompetent Jewish Bolsheviks, Stalin had been similarly blinded by his own ideological preconceptions. </w:t>
+      </w:r>
+      <w:r>
+        <w:t>Incapable of imagining why the Germans might risk a two-front war, Stalin rejected all warnings of German plans for an attack and insisted into the early hours of the inv</w:t>
+      </w:r>
+      <w:r>
+        <w:t>asion that the Red Army hold it</w:t>
+      </w:r>
+      <w:r>
+        <w:t xml:space="preserve">s fire under the assumption that the Germans were staging a provocation. </w:t>
+      </w:r>
+      <w:r>
+        <w:t>Several issues compounded the Red Army’s dismal combat performance in the first six months of the campaign. To begin with, they possessed an</w:t>
+      </w:r>
+      <w:r>
+        <w:t xml:space="preserve"> inadequate set of defence </w:t>
+      </w:r>
+      <w:r>
+        <w:t>plans, which</w:t>
+      </w:r>
+      <w:r>
+        <w:t xml:space="preserve"> played directly into the hands of the Germans. Not o</w:t>
+      </w:r>
+      <w:r>
+        <w:t>nly was planning in depth disregarded because it was seen to be defeatist, but the major defensive field works and positions along the USSR’s 1939 border were stripped clean for a concentration of Soviet forces in its newly acquired territories.</w:t>
+      </w:r>
+      <w:r>
         <w:t xml:space="preserve"> </w:t>
       </w:r>
+      <w:r>
+        <w:t>Complicating matters was the constant interference of Stalin in military affairs (berg 278-279). Joseph Stalin, dictator of all</w:t>
+      </w:r>
+      <w:r>
+        <w:t xml:space="preserve"> of</w:t>
+      </w:r>
+      <w:r>
+        <w:t xml:space="preserve"> Russia, stood </w:t>
+      </w:r>
+      <w:proofErr w:type="gramStart"/>
+      <w:r>
+        <w:t>like</w:t>
+      </w:r>
+      <w:proofErr w:type="gramEnd"/>
+      <w:r>
+        <w:t xml:space="preserve"> a colossus over the Soviet Union’s war effort. Having achieved power in the early 1930’s by ruthlessly purging and destroying all of his potential political challengers, immediately after the German invasion he quickly became the supreme high commander of the Soviet Armed Forces</w:t>
+      </w:r>
+      <w:r>
+        <w:t xml:space="preserve"> and never once relinquished his iron grip on the levers of power</w:t>
+      </w:r>
+      <w:r>
+        <w:t xml:space="preserve"> (</w:t>
+      </w:r>
+      <w:proofErr w:type="spellStart"/>
+      <w:r>
+        <w:t>glanz</w:t>
+      </w:r>
+      <w:proofErr w:type="spellEnd"/>
+      <w:r>
+        <w:t xml:space="preserve"> pg 369</w:t>
+      </w:r>
+      <w:r>
+        <w:t>-370</w:t>
+      </w:r>
+      <w:r>
+        <w:t xml:space="preserve">). </w:t>
+      </w:r>
+      <w:r>
+        <w:t>The biggest contributing factor to Russian defeats, however, were</w:t>
+      </w:r>
+      <w:r>
+        <w:t xml:space="preserve"> </w:t>
+      </w:r>
+      <w:r>
+        <w:t>the acute shortages of trained, experienced and competent command cadre and staff officers at v</w:t>
+      </w:r>
+      <w:r>
+        <w:t>irtually every level of command. A</w:t>
+      </w:r>
+      <w:r>
+        <w:t xml:space="preserve"> natural consequence of</w:t>
+      </w:r>
+      <w:r>
+        <w:t xml:space="preserve"> both</w:t>
+      </w:r>
+      <w:r>
+        <w:t xml:space="preserve"> Stalin’s deliberat</w:t>
+      </w:r>
+      <w:r>
+        <w:t>e and devastating purges of</w:t>
+      </w:r>
+      <w:r>
+        <w:t xml:space="preserve"> the Red Army’s officer c</w:t>
+      </w:r>
+      <w:r>
+        <w:t xml:space="preserve">orps, from 1937 through </w:t>
+      </w:r>
+      <w:r>
+        <w:t>1941</w:t>
+      </w:r>
+      <w:r>
+        <w:t>,</w:t>
+      </w:r>
+      <w:r>
+        <w:t xml:space="preserve"> </w:t>
+      </w:r>
+      <w:r>
+        <w:t>i</w:t>
+      </w:r>
+      <w:r>
+        <w:t xml:space="preserve">n addition to removing about 50,000 of the Red Army’s finest and most accomplished commanders, </w:t>
+      </w:r>
+      <w:r>
+        <w:t xml:space="preserve">the purges </w:t>
+      </w:r>
+      <w:r>
+        <w:t>also guaranteed that most</w:t>
+      </w:r>
+      <w:r>
+        <w:t xml:space="preserve"> surviving officers were now paralyzed by fear and unwilling to reach independent decisions in the face of higher authority</w:t>
+      </w:r>
+      <w:r>
+        <w:t>. As a result, the army lacked 35 per cent of its required officers by May 1940, and about 70 per cent of its command cadre had served in their current duty positions for six months or less</w:t>
+      </w:r>
+      <w:r>
+        <w:t xml:space="preserve"> (</w:t>
+      </w:r>
+      <w:proofErr w:type="spellStart"/>
+      <w:r>
+        <w:t>glanz</w:t>
+      </w:r>
+      <w:proofErr w:type="spellEnd"/>
+      <w:r>
+        <w:t xml:space="preserve"> 466</w:t>
+      </w:r>
+      <w:r>
+        <w:t>-467</w:t>
+      </w:r>
+      <w:r>
+        <w:t>).</w:t>
+      </w:r>
     </w:p>
     <w:p>
       <w:pPr>
         <w:spacing w:line="480" w:lineRule="auto"/>
         <w:ind w:firstLine="720"/>
       </w:pPr>
+    </w:p>
+    <w:p>
+      <w:pPr>
+        <w:spacing w:line="480" w:lineRule="auto"/>
+        <w:ind w:firstLine="720"/>
+      </w:pPr>
       <w:r>
         <w:t xml:space="preserve">Even though the </w:t>
       </w:r>
@@ -1252,7 +1526,15 @@
         <w:ind w:firstLine="720"/>
       </w:pPr>
       <w:r>
-        <w:t>(the very fact that they could no longer continue in a 3 pronged attack establishes that the original plan had failed pg269</w:t>
+        <w:t>(</w:t>
+      </w:r>
+      <w:proofErr w:type="gramStart"/>
+      <w:r>
+        <w:t>the</w:t>
+      </w:r>
+      <w:proofErr w:type="gramEnd"/>
+      <w:r>
+        <w:t xml:space="preserve"> very fact that they could no longer continue in a 3 pronged attack establishes that the original plan had failed pg269</w:t>
       </w:r>
       <w:r>
         <w:t xml:space="preserve"> </w:t>
@@ -1263,8 +1545,13 @@
         <w:spacing w:line="480" w:lineRule="auto"/>
         <w:ind w:firstLine="720"/>
       </w:pPr>
-      <w:r>
-        <w:t>pg300 – must quote</w:t>
+      <w:proofErr w:type="gramStart"/>
+      <w:r>
+        <w:t>pg300</w:t>
+      </w:r>
+      <w:proofErr w:type="gramEnd"/>
+      <w:r>
+        <w:t xml:space="preserve"> – must quote</w:t>
       </w:r>
       <w:r>
         <w:t xml:space="preserve"> on </w:t>
@@ -1287,7 +1574,15 @@
         <w:ind w:firstLine="720"/>
       </w:pPr>
       <w:r>
-        <w:t xml:space="preserve">(things </w:t>
+        <w:t>(</w:t>
+      </w:r>
+      <w:proofErr w:type="gramStart"/>
+      <w:r>
+        <w:t>things</w:t>
+      </w:r>
+      <w:proofErr w:type="gramEnd"/>
+      <w:r>
+        <w:t xml:space="preserve"> </w:t>
       </w:r>
       <w:r>
         <w:t xml:space="preserve">slow down then </w:t>
@@ -1340,7 +1635,15 @@
       </w:r>
       <w:proofErr w:type="spellEnd"/>
       <w:r>
-        <w:t xml:space="preserve"> which sought to neutralize Sta</w:t>
+        <w:t xml:space="preserve"> </w:t>
+      </w:r>
+      <w:proofErr w:type="gramStart"/>
+      <w:r>
+        <w:t>which</w:t>
+      </w:r>
+      <w:proofErr w:type="gramEnd"/>
+      <w:r>
+        <w:t xml:space="preserve"> sought to neutralize Sta</w:t>
       </w:r>
       <w:r>
         <w:t>lingrad, a strategically located industrial zone</w:t>
@@ -1471,75 +1774,119 @@
       <w:pPr>
         <w:spacing w:line="480" w:lineRule="auto"/>
       </w:pPr>
-      <w:r>
-        <w:t>overstretched line of supply forced them to stop tantalizingly close to the center of Moscow and left them at the mercy of  a series of desperate Soviet counterattacks.</w:t>
-      </w:r>
-    </w:p>
-    <w:p>
-      <w:pPr>
-        <w:spacing w:line="480" w:lineRule="auto"/>
-      </w:pPr>
-    </w:p>
-    <w:p>
-      <w:pPr>
-        <w:spacing w:line="480" w:lineRule="auto"/>
-      </w:pPr>
-      <w:r>
-        <w:t>New operations after the spring thaw enables Germans to fight in their advantage.</w:t>
-      </w:r>
-    </w:p>
-    <w:p>
-      <w:pPr>
-        <w:spacing w:line="480" w:lineRule="auto"/>
-      </w:pPr>
-      <w:r>
-        <w:t>Where Army Group North was occupied in the siege of Leningrad and Army Group South was forced to back out of Rostov in the Caucuses, Army Group Center</w:t>
-      </w:r>
-    </w:p>
-    <w:p>
-      <w:pPr>
-        <w:spacing w:line="480" w:lineRule="auto"/>
-      </w:pPr>
-    </w:p>
-    <w:p>
-      <w:pPr>
-        <w:spacing w:line="480" w:lineRule="auto"/>
-      </w:pPr>
-    </w:p>
-    <w:p>
-      <w:pPr>
-        <w:spacing w:line="480" w:lineRule="auto"/>
-      </w:pPr>
-    </w:p>
-    <w:p>
-      <w:pPr>
-        <w:spacing w:line="480" w:lineRule="auto"/>
-      </w:pPr>
-    </w:p>
-    <w:p>
-      <w:pPr>
-        <w:spacing w:line="480" w:lineRule="auto"/>
-      </w:pPr>
-      <w:r>
-        <w:t xml:space="preserve">, once briefly within grasp of Army Group Center, was now becoming more and more unattainable as the Wehrmacht was slowly pushed back in a series of vicious wars of attrition, left unable to engage in the kind of mobile warfare it excelled in by the frigid winter conditions. </w:t>
-      </w:r>
-    </w:p>
-    <w:p>
-      <w:pPr>
-        <w:spacing w:line="480" w:lineRule="auto"/>
-      </w:pPr>
-    </w:p>
-    <w:p>
-      <w:pPr>
-        <w:spacing w:line="480" w:lineRule="auto"/>
-      </w:pPr>
-    </w:p>
-    <w:p>
-      <w:pPr>
-        <w:spacing w:line="480" w:lineRule="auto"/>
-      </w:pPr>
-      <w:r>
-        <w:t xml:space="preserve">was now unattainable as the frigid weather restricted the </w:t>
+      <w:proofErr w:type="gramStart"/>
+      <w:r>
+        <w:t>overstretched</w:t>
+      </w:r>
+      <w:proofErr w:type="gramEnd"/>
+      <w:r>
+        <w:t xml:space="preserve"> line of supply forced them to stop tantalizingly close to the </w:t>
+      </w:r>
+      <w:proofErr w:type="spellStart"/>
+      <w:r>
+        <w:t>center</w:t>
+      </w:r>
+      <w:proofErr w:type="spellEnd"/>
+      <w:r>
+        <w:t xml:space="preserve"> of Moscow and left them at the mercy of  a series of desperate Soviet counterattacks.</w:t>
+      </w:r>
+    </w:p>
+    <w:p>
+      <w:pPr>
+        <w:spacing w:line="480" w:lineRule="auto"/>
+      </w:pPr>
+    </w:p>
+    <w:p>
+      <w:pPr>
+        <w:spacing w:line="480" w:lineRule="auto"/>
+      </w:pPr>
+      <w:proofErr w:type="gramStart"/>
+      <w:r>
+        <w:t>New operations after the spring thaw enables</w:t>
+      </w:r>
+      <w:proofErr w:type="gramEnd"/>
+      <w:r>
+        <w:t xml:space="preserve"> Germans to fight in their advantage.</w:t>
+      </w:r>
+    </w:p>
+    <w:p>
+      <w:pPr>
+        <w:spacing w:line="480" w:lineRule="auto"/>
+      </w:pPr>
+      <w:r>
+        <w:t xml:space="preserve">Where Army Group North was occupied in the siege of Leningrad and Army Group South was forced to back out of Rostov in the Caucuses, Army Group </w:t>
+      </w:r>
+      <w:proofErr w:type="spellStart"/>
+      <w:r>
+        <w:t>Center</w:t>
+      </w:r>
+      <w:proofErr w:type="spellEnd"/>
+    </w:p>
+    <w:p>
+      <w:pPr>
+        <w:spacing w:line="480" w:lineRule="auto"/>
+      </w:pPr>
+    </w:p>
+    <w:p>
+      <w:pPr>
+        <w:spacing w:line="480" w:lineRule="auto"/>
+      </w:pPr>
+    </w:p>
+    <w:p>
+      <w:pPr>
+        <w:spacing w:line="480" w:lineRule="auto"/>
+      </w:pPr>
+    </w:p>
+    <w:p>
+      <w:pPr>
+        <w:spacing w:line="480" w:lineRule="auto"/>
+      </w:pPr>
+    </w:p>
+    <w:p>
+      <w:pPr>
+        <w:spacing w:line="480" w:lineRule="auto"/>
+      </w:pPr>
+      <w:r>
+        <w:t xml:space="preserve">, </w:t>
+      </w:r>
+      <w:proofErr w:type="gramStart"/>
+      <w:r>
+        <w:t>once</w:t>
+      </w:r>
+      <w:proofErr w:type="gramEnd"/>
+      <w:r>
+        <w:t xml:space="preserve"> briefly within grasp of Army Group </w:t>
+      </w:r>
+      <w:proofErr w:type="spellStart"/>
+      <w:r>
+        <w:t>Center</w:t>
+      </w:r>
+      <w:proofErr w:type="spellEnd"/>
+      <w:r>
+        <w:t xml:space="preserve">, was now becoming more and more unattainable as the Wehrmacht was slowly pushed back in a series of vicious wars of attrition, left unable to engage in the kind of mobile warfare it excelled in by the frigid winter conditions. </w:t>
+      </w:r>
+    </w:p>
+    <w:p>
+      <w:pPr>
+        <w:spacing w:line="480" w:lineRule="auto"/>
+      </w:pPr>
+    </w:p>
+    <w:p>
+      <w:pPr>
+        <w:spacing w:line="480" w:lineRule="auto"/>
+      </w:pPr>
+    </w:p>
+    <w:p>
+      <w:pPr>
+        <w:spacing w:line="480" w:lineRule="auto"/>
+      </w:pPr>
+      <w:proofErr w:type="gramStart"/>
+      <w:r>
+        <w:t>was</w:t>
+      </w:r>
+      <w:proofErr w:type="gramEnd"/>
+      <w:r>
+        <w:t xml:space="preserve"> now unattainable as the frigid weather restricted the </w:t>
       </w:r>
       <w:proofErr w:type="spellStart"/>
       <w:r>
@@ -1986,7 +2333,7 @@
     </w:pPr>
     <w:rPr>
       <w:rFonts w:ascii="Times New Roman" w:eastAsia="Times New Roman" w:hAnsi="Times New Roman" w:cs="Times New Roman"/>
-      <w:lang w:val="en-CA" w:eastAsia="en-CA"/>
+      <w:lang w:val="en-GB" w:eastAsia="en-CA"/>
     </w:rPr>
   </w:style>
   <w:style w:type="character" w:default="1" w:styleId="DefaultParagraphFont">

</xml_diff>

<commit_message>
eh kind of done
</commit_message>
<xml_diff>
--- a/winter2009/hst802/The battle of Stalingrad.docx
+++ b/winter2009/hst802/The battle of Stalingrad.docx
@@ -1194,10 +1194,7 @@
         <w:t>se</w:t>
       </w:r>
       <w:r>
-        <w:t xml:space="preserve"> prior and concurrent limited b</w:t>
-      </w:r>
-      <w:r>
-        <w:t>ut</w:t>
+        <w:t xml:space="preserve"> prior and somewhat</w:t>
       </w:r>
       <w:r>
         <w:t xml:space="preserve"> successful Soviet </w:t>
@@ -1261,7 +1258,19 @@
         <w:t xml:space="preserve"> As large and imposing as the Red Army’s force was on paper, numbering roughly 5.5 million men on June 22 1941, </w:t>
       </w:r>
       <w:r>
-        <w:t>size alone could not compensate for its ill-trained and ill-equipped solders in the field and its inflexible command structure and shortsighted strategic leadership</w:t>
+        <w:t>size alone could not compensate for</w:t>
+      </w:r>
+      <w:r>
+        <w:t xml:space="preserve"> its inflexible command structure, shortsighted strategic leadership and</w:t>
+      </w:r>
+      <w:r>
+        <w:t xml:space="preserve"> its ill-trained and ill-equipped sold</w:t>
+      </w:r>
+      <w:r>
+        <w:t>i</w:t>
+      </w:r>
+      <w:r>
+        <w:t>ers in the field</w:t>
       </w:r>
       <w:r>
         <w:t xml:space="preserve">; </w:t>
@@ -1331,10 +1340,152 @@
       </w:r>
       <w:proofErr w:type="gramEnd"/>
       <w:r>
-        <w:t xml:space="preserve"> a colossus over the Soviet Union’s war effort. Having achieved power in the early 1930’s by ruthlessly purging and destroying all of his potential political challengers, immediately after the German invasion he quickly became the supreme high commander of the Soviet Armed Forces</w:t>
-      </w:r>
-      <w:r>
-        <w:t xml:space="preserve"> and never once relinquished his iron grip on the levers of power</w:t>
+        <w:t xml:space="preserve"> a colossus ove</w:t>
+      </w:r>
+      <w:r>
+        <w:t>r the war effort</w:t>
+      </w:r>
+      <w:r>
+        <w:t>. Having achieved power in the early 1930’s by ruthlessly purging and destroying all of his potential political challengers, immediately after the German invasion he quickly became the supreme high commander of the Soviet Armed Forces and never once relinquished his iron grip on the levers of power (</w:t>
+      </w:r>
+      <w:proofErr w:type="spellStart"/>
+      <w:r>
+        <w:t>glanz</w:t>
+      </w:r>
+      <w:proofErr w:type="spellEnd"/>
+      <w:r>
+        <w:t xml:space="preserve"> pg 369-370). </w:t>
+      </w:r>
+      <w:r>
+        <w:t>Determined to prevent the Germans from obtaining control of the economic riches of western Russia, a</w:t>
+      </w:r>
+      <w:r>
+        <w:t>s crisis e</w:t>
+      </w:r>
+      <w:r>
+        <w:t>ngulfed the Soviet Union he</w:t>
+      </w:r>
+      <w:r>
+        <w:t xml:space="preserve"> rejected what was the militarily most effective strategy for def</w:t>
+      </w:r>
+      <w:r>
+        <w:t>ence.</w:t>
+      </w:r>
+      <w:r>
+        <w:t xml:space="preserve"> </w:t>
+      </w:r>
+      <w:r>
+        <w:t>I</w:t>
+      </w:r>
+      <w:r>
+        <w:t>nstead of</w:t>
+      </w:r>
+      <w:r>
+        <w:t xml:space="preserve"> allow</w:t>
+      </w:r>
+      <w:r>
+        <w:t>ing</w:t>
+      </w:r>
+      <w:r>
+        <w:t xml:space="preserve"> </w:t>
+      </w:r>
+      <w:r>
+        <w:t xml:space="preserve">most of </w:t>
+      </w:r>
+      <w:r>
+        <w:t>European Russian to b</w:t>
+      </w:r>
+      <w:r>
+        <w:t xml:space="preserve">e overrun by the Germans and </w:t>
+      </w:r>
+      <w:r>
+        <w:t>keep</w:t>
+      </w:r>
+      <w:r>
+        <w:t>ing</w:t>
+      </w:r>
+      <w:r>
+        <w:t xml:space="preserve"> Soviet forces intact for when German supply lines became over extended</w:t>
+      </w:r>
+      <w:r>
+        <w:t xml:space="preserve">, Stalin instead adopted a strategy of “forward defence” that proved disastrous. </w:t>
+      </w:r>
+      <w:r>
+        <w:t>(</w:t>
+      </w:r>
+      <w:proofErr w:type="gramStart"/>
+      <w:r>
+        <w:t>parker</w:t>
+      </w:r>
+      <w:proofErr w:type="gramEnd"/>
+      <w:r>
+        <w:t xml:space="preserve"> 139).</w:t>
+      </w:r>
+      <w:r>
+        <w:t xml:space="preserve"> </w:t>
+      </w:r>
+      <w:r>
+        <w:t>However, t</w:t>
+      </w:r>
+      <w:r>
+        <w:t xml:space="preserve">he biggest contributing </w:t>
+      </w:r>
+      <w:r>
+        <w:t>factors to Russian defeats were</w:t>
+      </w:r>
+      <w:r>
+        <w:t xml:space="preserve"> </w:t>
+      </w:r>
+      <w:r>
+        <w:t>the acute shortages of trained, experienced and competent command cadre and staff officers at v</w:t>
+      </w:r>
+      <w:r>
+        <w:t>irtually every level of command. A</w:t>
+      </w:r>
+      <w:r>
+        <w:t xml:space="preserve"> natural consequence of</w:t>
+      </w:r>
+      <w:r>
+        <w:t xml:space="preserve"> both</w:t>
+      </w:r>
+      <w:r>
+        <w:t xml:space="preserve"> Stalin’s deliberat</w:t>
+      </w:r>
+      <w:r>
+        <w:t>e and devastating purges of</w:t>
+      </w:r>
+      <w:r>
+        <w:t xml:space="preserve"> the Red Army’s officer c</w:t>
+      </w:r>
+      <w:r>
+        <w:t xml:space="preserve">orps, from 1937 through </w:t>
+      </w:r>
+      <w:r>
+        <w:t>1941</w:t>
+      </w:r>
+      <w:r>
+        <w:t>,</w:t>
+      </w:r>
+      <w:r>
+        <w:t xml:space="preserve"> </w:t>
+      </w:r>
+      <w:r>
+        <w:t>i</w:t>
+      </w:r>
+      <w:r>
+        <w:t xml:space="preserve">n addition to removing about 50,000 of the Red Army’s finest and most accomplished commanders, </w:t>
+      </w:r>
+      <w:r>
+        <w:t xml:space="preserve">the purges </w:t>
+      </w:r>
+      <w:r>
+        <w:t>also guaranteed that most</w:t>
+      </w:r>
+      <w:r>
+        <w:t xml:space="preserve"> surviving officers were now paralyzed by fear and unwilling to reach independent decisions in the face of higher authority</w:t>
+      </w:r>
+      <w:r>
+        <w:t>. As a result, the army lacked 35 per cent of its required officers by May 1940, and about 70 per cent of its command cadre had served in their current duty positions for six months or less</w:t>
       </w:r>
       <w:r>
         <w:t xml:space="preserve"> (</w:t>
@@ -1345,87 +1496,260 @@
       </w:r>
       <w:proofErr w:type="spellEnd"/>
       <w:r>
-        <w:t xml:space="preserve"> pg 369</w:t>
-      </w:r>
-      <w:r>
-        <w:t>-370</w:t>
-      </w:r>
-      <w:r>
-        <w:t xml:space="preserve">). </w:t>
-      </w:r>
-      <w:r>
-        <w:t>The biggest contributing factor to Russian defeats, however, were</w:t>
-      </w:r>
-      <w:r>
-        <w:t xml:space="preserve"> </w:t>
-      </w:r>
-      <w:r>
-        <w:t>the acute shortages of trained, experienced and competent command cadre and staff officers at v</w:t>
-      </w:r>
-      <w:r>
-        <w:t>irtually every level of command. A</w:t>
-      </w:r>
-      <w:r>
-        <w:t xml:space="preserve"> natural consequence of</w:t>
-      </w:r>
-      <w:r>
-        <w:t xml:space="preserve"> both</w:t>
-      </w:r>
-      <w:r>
-        <w:t xml:space="preserve"> Stalin’s deliberat</w:t>
-      </w:r>
-      <w:r>
-        <w:t>e and devastating purges of</w:t>
-      </w:r>
-      <w:r>
-        <w:t xml:space="preserve"> the Red Army’s officer c</w:t>
-      </w:r>
-      <w:r>
-        <w:t xml:space="preserve">orps, from 1937 through </w:t>
-      </w:r>
-      <w:r>
-        <w:t>1941</w:t>
+        <w:t xml:space="preserve"> 466</w:t>
+      </w:r>
+      <w:r>
+        <w:t>-467</w:t>
+      </w:r>
+      <w:r>
+        <w:t>).</w:t>
+      </w:r>
+    </w:p>
+    <w:p>
+      <w:pPr>
+        <w:spacing w:line="480" w:lineRule="auto"/>
+        <w:ind w:firstLine="720"/>
+      </w:pPr>
+      <w:r>
+        <w:t>Soviet resistance continued in spite of the frightful losses it suffered in the first six months of fighting.</w:t>
+      </w:r>
+      <w:r>
+        <w:t xml:space="preserve"> </w:t>
+      </w:r>
+      <w:r>
+        <w:t>Even though they had</w:t>
+      </w:r>
+      <w:r>
+        <w:t xml:space="preserve"> lost most of their agricultural and industrial capacity, </w:t>
+      </w:r>
+      <w:r>
+        <w:t>to say nothing of their</w:t>
+      </w:r>
+      <w:r>
+        <w:t xml:space="preserve"> supply of workers and potential soldiers, </w:t>
+      </w:r>
+      <w:r>
+        <w:t>the remaining ability</w:t>
+      </w:r>
+      <w:r>
+        <w:t xml:space="preserve"> of</w:t>
+      </w:r>
+      <w:r>
+        <w:t xml:space="preserve"> the Soviet Union to produ</w:t>
+      </w:r>
+      <w:r>
+        <w:t xml:space="preserve">ce </w:t>
+      </w:r>
+      <w:r>
+        <w:t>needed war</w:t>
+      </w:r>
+      <w:r>
+        <w:t xml:space="preserve"> materiel</w:t>
+      </w:r>
+      <w:r>
+        <w:t xml:space="preserve"> was much greater than the Germans had ever imagined.</w:t>
+      </w:r>
+      <w:r>
+        <w:t xml:space="preserve"> </w:t>
+      </w:r>
+      <w:r>
+        <w:t>Having initiated major industrial developments in the Urals and portions of Central Asia and Siberia during the 1930s, the Soviet Union possessed a substantial base for cont</w:t>
+      </w:r>
+      <w:r>
+        <w:t>inued industrial production</w:t>
+      </w:r>
+      <w:r>
+        <w:t xml:space="preserve"> </w:t>
+      </w:r>
+      <w:r>
+        <w:t>(berg 280-281)</w:t>
+      </w:r>
+      <w:r>
+        <w:t>. A</w:t>
+      </w:r>
+      <w:r>
+        <w:t xml:space="preserve">s the German invasion progressed, </w:t>
+      </w:r>
+      <w:r>
+        <w:t xml:space="preserve">many </w:t>
+      </w:r>
+      <w:r>
+        <w:t xml:space="preserve">Russian machines and workers </w:t>
+      </w:r>
+      <w:r>
+        <w:t>underwent an impromptu evacuation to the east</w:t>
+      </w:r>
+      <w:r>
+        <w:t xml:space="preserve"> and </w:t>
+      </w:r>
+      <w:r>
+        <w:t>by</w:t>
+      </w:r>
+      <w:r>
+        <w:t xml:space="preserve"> 1942 Soviet factories actually made more weapons than they had before the invasion began</w:t>
+      </w:r>
+      <w:r>
+        <w:t>.</w:t>
+      </w:r>
+      <w:r>
+        <w:t xml:space="preserve"> </w:t>
+      </w:r>
+      <w:r>
+        <w:t>(</w:t>
+      </w:r>
+      <w:proofErr w:type="gramStart"/>
+      <w:r>
+        <w:t>parker</w:t>
+      </w:r>
+      <w:proofErr w:type="gramEnd"/>
+      <w:r>
+        <w:t xml:space="preserve"> 139) </w:t>
+      </w:r>
+      <w:r>
+        <w:t>More importantly, w</w:t>
+      </w:r>
+      <w:r>
+        <w:t xml:space="preserve">hile </w:t>
+      </w:r>
+      <w:r>
+        <w:t>o</w:t>
+      </w:r>
+      <w:r>
+        <w:t xml:space="preserve">ver the course of 1941 the Soviets would come to lose over four million </w:t>
+      </w:r>
+      <w:proofErr w:type="gramStart"/>
+      <w:r>
+        <w:t>soldiers</w:t>
       </w:r>
       <w:r>
         <w:t>,</w:t>
       </w:r>
-      <w:r>
-        <w:t xml:space="preserve"> </w:t>
-      </w:r>
-      <w:r>
-        <w:t>i</w:t>
-      </w:r>
-      <w:r>
-        <w:t xml:space="preserve">n addition to removing about 50,000 of the Red Army’s finest and most accomplished commanders, </w:t>
-      </w:r>
-      <w:r>
-        <w:t xml:space="preserve">the purges </w:t>
-      </w:r>
-      <w:r>
-        <w:t>also guaranteed that most</w:t>
-      </w:r>
-      <w:r>
-        <w:t xml:space="preserve"> surviving officers were now paralyzed by fear and unwilling to reach independent decisions in the face of higher authority</w:t>
-      </w:r>
-      <w:r>
-        <w:t>. As a result, the army lacked 35 per cent of its required officers by May 1940, and about 70 per cent of its command cadre had served in their current duty positions for six months or less</w:t>
+      <w:proofErr w:type="gramEnd"/>
+      <w:r>
+        <w:t xml:space="preserve"> th</w:t>
+      </w:r>
+      <w:r>
+        <w:t>ey also possessed a reserve</w:t>
+      </w:r>
+      <w:r>
+        <w:t xml:space="preserve"> p</w:t>
+      </w:r>
+      <w:r>
+        <w:t>ool capable of fielding about twelve</w:t>
+      </w:r>
+      <w:r>
+        <w:t xml:space="preserve"> million men.</w:t>
+      </w:r>
+      <w:r>
+        <w:t xml:space="preserve"> </w:t>
+      </w:r>
+      <w:r>
+        <w:t>Although</w:t>
+      </w:r>
+      <w:r>
+        <w:t xml:space="preserve"> their mobilization system was slow and cumbersome, once set in motion it was inexorable, producing wave after wave of new armies just as the Germans were convinced the Soviets were down to their last battalions</w:t>
       </w:r>
       <w:r>
         <w:t xml:space="preserve"> (</w:t>
       </w:r>
       <w:proofErr w:type="spellStart"/>
       <w:r>
-        <w:t>glanz</w:t>
-      </w:r>
-      <w:proofErr w:type="spellEnd"/>
-      <w:r>
-        <w:t xml:space="preserve"> 466</w:t>
-      </w:r>
-      <w:r>
-        <w:t>-467</w:t>
-      </w:r>
-      <w:r>
-        <w:t>).</w:t>
+        <w:t>glenz</w:t>
+      </w:r>
+      <w:proofErr w:type="spellEnd"/>
+      <w:r>
+        <w:t xml:space="preserve"> 135-136)</w:t>
+      </w:r>
+      <w:r>
+        <w:t>.</w:t>
+      </w:r>
+      <w:r>
+        <w:t xml:space="preserve"> </w:t>
+      </w:r>
+      <w:r>
+        <w:t>As the Red Army learned from its brutal experiences,</w:t>
+      </w:r>
+      <w:r>
+        <w:t xml:space="preserve"> the Soviet forces hastily threw together new defensive positions and</w:t>
+      </w:r>
+      <w:r>
+        <w:t xml:space="preserve"> eventually</w:t>
+      </w:r>
+      <w:r>
+        <w:t xml:space="preserve"> orderly if rushed movements of forces to the front and reluctantly ordered </w:t>
+      </w:r>
+      <w:proofErr w:type="gramStart"/>
+      <w:r>
+        <w:t>pull-ba</w:t>
+      </w:r>
+      <w:r>
+        <w:t>cks</w:t>
+      </w:r>
+      <w:proofErr w:type="gramEnd"/>
+      <w:r>
+        <w:t xml:space="preserve"> </w:t>
+      </w:r>
+      <w:r>
+        <w:t xml:space="preserve">began to replace confusion. </w:t>
+      </w:r>
+      <w:r>
+        <w:t>(</w:t>
+      </w:r>
+      <w:proofErr w:type="gramStart"/>
+      <w:r>
+        <w:t>berg</w:t>
+      </w:r>
+      <w:proofErr w:type="gramEnd"/>
+      <w:r>
+        <w:t xml:space="preserve"> 280).</w:t>
+      </w:r>
+      <w:r>
+        <w:t xml:space="preserve"> </w:t>
+      </w:r>
+      <w:r>
+        <w:t xml:space="preserve"> </w:t>
+      </w:r>
+      <w:r>
+        <w:t>If ove</w:t>
+      </w:r>
+      <w:r>
+        <w:t xml:space="preserve">r the same time period </w:t>
+      </w:r>
+      <w:r>
+        <w:t>the German forces had suffere</w:t>
+      </w:r>
+      <w:r>
+        <w:t>d relatively</w:t>
+      </w:r>
+      <w:r>
+        <w:t xml:space="preserve"> little, losing a sixth of their original force or </w:t>
+      </w:r>
+      <w:r>
+        <w:t xml:space="preserve">560,000 men, </w:t>
+      </w:r>
+      <w:r>
+        <w:t>they</w:t>
+      </w:r>
+      <w:r>
+        <w:t xml:space="preserve"> crucially</w:t>
+      </w:r>
+      <w:r>
+        <w:t xml:space="preserve"> also lacked any significant </w:t>
+      </w:r>
+      <w:r>
+        <w:t xml:space="preserve">number of </w:t>
+      </w:r>
+      <w:r>
+        <w:t xml:space="preserve">reservists to replace them </w:t>
+      </w:r>
+      <w:r>
+        <w:t xml:space="preserve">with </w:t>
+      </w:r>
+      <w:r>
+        <w:t>(parker 70).</w:t>
+      </w:r>
+      <w:r>
+        <w:t xml:space="preserve"> </w:t>
       </w:r>
     </w:p>
     <w:p>
@@ -1434,110 +1758,390 @@
         <w:ind w:firstLine="720"/>
       </w:pPr>
       <w:r>
-        <w:t>Soviet resistance continued in spite of the frightful losses it suffered in the first six months of fighting.</w:t>
-      </w:r>
-      <w:r>
-        <w:t xml:space="preserve"> </w:t>
-      </w:r>
-      <w:r>
-        <w:t>While</w:t>
-      </w:r>
-      <w:r>
-        <w:t xml:space="preserve"> o</w:t>
-      </w:r>
-      <w:r>
-        <w:t>ver the course of 1941 the Soviets would come to lose over four million soldiers and much of their industrial and agricultural capacity, th</w:t>
-      </w:r>
-      <w:r>
-        <w:t>ey also possessed a reserve</w:t>
-      </w:r>
-      <w:r>
-        <w:t xml:space="preserve"> pool capable of fielding about 12 million men.</w:t>
-      </w:r>
-      <w:r>
-        <w:t xml:space="preserve"> </w:t>
-      </w:r>
-      <w:r>
-        <w:t>Although</w:t>
-      </w:r>
-      <w:r>
-        <w:t xml:space="preserve"> their mobilization system was slow and cumbersome, once set in motion it was inexorable, producing wave after wave of new armies just as the Germans were convinced the Soviets were down to their last battalions</w:t>
+        <w:t xml:space="preserve">The Soviet counter attack in December 1941 surprised the Germans. Urged on by Stalin and a sense of uplift that accompanied the largest Soviet offensive of the war to date, Russian troops smashed the </w:t>
+      </w:r>
+      <w:r>
+        <w:t>German advance units and quickly threatened to cut off and destroy large portions of the German forces that had come closest to Mo</w:t>
+      </w:r>
+      <w:r>
+        <w:t>scow. (</w:t>
+      </w:r>
+      <w:proofErr w:type="gramStart"/>
+      <w:r>
+        <w:t>berg</w:t>
+      </w:r>
+      <w:proofErr w:type="gramEnd"/>
+      <w:r>
+        <w:t xml:space="preserve"> 292</w:t>
+      </w:r>
+      <w:r>
+        <w:t>)</w:t>
+      </w:r>
+      <w:r>
+        <w:t xml:space="preserve"> </w:t>
+      </w:r>
+      <w:r>
+        <w:t xml:space="preserve">In bitter fighting, the Germans were steadily driven back with heavy losses in men and materiel, but </w:t>
+      </w:r>
+      <w:r>
+        <w:t>nowhere</w:t>
+      </w:r>
+      <w:r>
+        <w:t xml:space="preserve"> in the winter offensive of late 1941 and early 1942 were the Soviets capable of securing a decisive victory. </w:t>
+      </w:r>
+      <w:r>
+        <w:t>(</w:t>
+      </w:r>
+      <w:proofErr w:type="gramStart"/>
+      <w:r>
+        <w:t>parker</w:t>
+      </w:r>
+      <w:proofErr w:type="gramEnd"/>
+      <w:r>
+        <w:t xml:space="preserve"> 108) As the spring mud reduced mobility, both sides now looked ahead t</w:t>
+      </w:r>
+      <w:r>
+        <w:t>o the 1942 summer campaign. While</w:t>
+      </w:r>
+      <w:r>
+        <w:t xml:space="preserve"> </w:t>
+      </w:r>
+      <w:r>
+        <w:t>Stalin and most of his military leaders believed that the main offensive would be targeting Moscow</w:t>
+      </w:r>
+      <w:r>
+        <w:t xml:space="preserve"> and allocated their resources accordingly, Hitler looked on to the Caucasus (berg 297, 299)</w:t>
+      </w:r>
+      <w:r>
+        <w:t xml:space="preserve"> Unable to </w:t>
+      </w:r>
+      <w:r>
+        <w:t>make up for its losses in both men and equipment and restore the army to its June 1941 strength, Hitler faced two clear choices: either remain on the defensive in the Eastern front or launch an offensive in a single sector.</w:t>
+      </w:r>
+      <w:r>
+        <w:t xml:space="preserve"> </w:t>
+      </w:r>
+      <w:r>
+        <w:t>Faced with the possibility of finally seizing the oil resources of the Caucasus and the subsequent relief it would bring to the other theatres while depri</w:t>
+      </w:r>
+      <w:r>
+        <w:t>ving the Soviet Union (berg 409-410,) Hitler ordered Army Group South to encircle and destroy the Russian forces west of the River Don</w:t>
+      </w:r>
+      <w:r>
+        <w:t xml:space="preserve"> and head south into the Caucasus</w:t>
+      </w:r>
+      <w:r>
+        <w:t xml:space="preserve">. </w:t>
+      </w:r>
+    </w:p>
+    <w:p>
+      <w:pPr>
+        <w:tabs>
+          <w:tab w:val="left" w:pos="5670"/>
+        </w:tabs>
+        <w:spacing w:line="480" w:lineRule="auto"/>
+        <w:ind w:firstLine="720"/>
+      </w:pPr>
+      <w:r>
+        <w:t xml:space="preserve">The </w:t>
+      </w:r>
+      <w:r>
+        <w:t xml:space="preserve">main </w:t>
+      </w:r>
+      <w:r>
+        <w:t>German offensive</w:t>
+      </w:r>
+      <w:r>
+        <w:t xml:space="preserve">, named Operation </w:t>
+      </w:r>
+      <w:proofErr w:type="spellStart"/>
+      <w:proofErr w:type="gramStart"/>
+      <w:r>
+        <w:t>Blau</w:t>
+      </w:r>
+      <w:proofErr w:type="spellEnd"/>
+      <w:r>
+        <w:t>,</w:t>
+      </w:r>
+      <w:proofErr w:type="gramEnd"/>
+      <w:r>
+        <w:t xml:space="preserve"> began on June 28 at the northern end of Army Group South</w:t>
+      </w:r>
+      <w:r>
+        <w:t>, but the result was not what the German</w:t>
+      </w:r>
+      <w:r>
+        <w:t>s expected. The Russians weren’t figh</w:t>
+      </w:r>
+      <w:r>
+        <w:t>t</w:t>
+      </w:r>
+      <w:r>
+        <w:t>ing</w:t>
+      </w:r>
+      <w:r>
+        <w:t xml:space="preserve"> as effectively as in prior</w:t>
+      </w:r>
+      <w:r>
+        <w:t xml:space="preserve"> winter counter offensives</w:t>
+      </w:r>
+      <w:r>
+        <w:t xml:space="preserve"> and some </w:t>
+      </w:r>
+      <w:r>
+        <w:t xml:space="preserve">200,000 </w:t>
+      </w:r>
+      <w:r>
+        <w:t xml:space="preserve">Soviet units were trapped, but this was no repetition of the 1941 encirclements. </w:t>
+      </w:r>
+      <w:r>
+        <w:t>T</w:t>
+      </w:r>
+      <w:r>
+        <w:t xml:space="preserve">he Red Army leadership </w:t>
+      </w:r>
+      <w:r>
+        <w:t xml:space="preserve">managed to </w:t>
+      </w:r>
+      <w:r>
+        <w:t>learn</w:t>
+      </w:r>
+      <w:r>
+        <w:t xml:space="preserve"> </w:t>
+      </w:r>
+      <w:r>
+        <w:t>a great deal in the hard school of battle, but</w:t>
+      </w:r>
+      <w:r>
+        <w:t>, more importantly,</w:t>
+      </w:r>
+      <w:r>
+        <w:t xml:space="preserve"> where Stalin was learning to listen to his advisors Hitler began to exert more immediate control over the operation.</w:t>
       </w:r>
       <w:r>
         <w:t xml:space="preserve"> (</w:t>
       </w:r>
-      <w:proofErr w:type="spellStart"/>
+      <w:proofErr w:type="gramStart"/>
+      <w:r>
+        <w:t>pg</w:t>
+      </w:r>
+      <w:proofErr w:type="gramEnd"/>
+      <w:r>
+        <w:t xml:space="preserve"> 414-415) Though Stalin had a ‘no retreat’ order read out to the troops in late July, withdrawal was no longer totally prohibited in the same manner as in 1941 and at last the Red Army was allowed to trade space for time. The Germans managed to once more conquer huge tracts of territory but </w:t>
+      </w:r>
+      <w:r>
+        <w:t xml:space="preserve">this time </w:t>
+      </w:r>
+      <w:r>
+        <w:t xml:space="preserve">destroyed comparatively few Soviet units (parker 108-109). </w:t>
+      </w:r>
+      <w:r>
+        <w:t>Hitler, on the other hand, thought that the USSR had been dealt a crush</w:t>
+      </w:r>
+      <w:r>
+        <w:t>ing blow and believing that</w:t>
+      </w:r>
+      <w:r>
+        <w:t xml:space="preserve"> the goals of the summer offensive had been reached for the most part, issued new operational orders. (</w:t>
+      </w:r>
+      <w:proofErr w:type="gramStart"/>
+      <w:r>
+        <w:t>berg</w:t>
+      </w:r>
+      <w:proofErr w:type="gramEnd"/>
+      <w:r>
+        <w:t xml:space="preserve"> 415) Army Group South </w:t>
+      </w:r>
+      <w:r>
+        <w:t>was split into two army gr</w:t>
+      </w:r>
+      <w:r>
+        <w:t>oups, ‘A’ to capture the Caucasus</w:t>
+      </w:r>
+      <w:r>
+        <w:t xml:space="preserve"> and ‘B’ to clear the Don bend and advance on to Stalingrad, an important industrial and communications centre. Although Hitler had </w:t>
+      </w:r>
+      <w:r>
+        <w:t xml:space="preserve">actually </w:t>
+      </w:r>
+      <w:r>
+        <w:t>reduced the effectiveness of the offensive by starting the southward move to the Caucasus prematurely, by this stage German forces seemed triumphant. (</w:t>
+      </w:r>
+      <w:proofErr w:type="gramStart"/>
+      <w:r>
+        <w:t>parker</w:t>
+      </w:r>
+      <w:proofErr w:type="gramEnd"/>
+      <w:r>
+        <w:t xml:space="preserve"> 109).</w:t>
+      </w:r>
+    </w:p>
+    <w:p>
+      <w:pPr>
+        <w:spacing w:line="480" w:lineRule="auto"/>
+        <w:ind w:firstLine="720"/>
+      </w:pPr>
+      <w:r>
+        <w:t>By September, however, the German advance had come to a stop. The Wehrmach</w:t>
+      </w:r>
+      <w:r>
+        <w:t>t had been able to advance hundreds of miles</w:t>
+      </w:r>
+      <w:r>
+        <w:t xml:space="preserve"> because the Red Army was still retreating, but now the balance began to shift. </w:t>
+      </w:r>
+      <w:r>
+        <w:t xml:space="preserve">As the distances between German units grew greater and greater so did their supply difficulties and before long the two Army Groups ceased to be mutually supporting as their lines of communication became incapable of sustaining their forward echelons (parker 109). On its side, the Supreme Soviet Command poured more and more forces against the German armies concentrated at Stalingrad. Stalin had decided to do everything possible to hold the city and, acting on advice from his generals, had plans developed for a huge pincer operation </w:t>
+      </w:r>
+      <w:r>
+        <w:t xml:space="preserve">named Uranus </w:t>
+      </w:r>
+      <w:r>
+        <w:t>that would strike out of the Don bridgeheads in the north and cut off the German force battering t</w:t>
+      </w:r>
+      <w:r>
+        <w:t>heir war forward inside Stalingrad</w:t>
+      </w:r>
+      <w:r>
+        <w:t>. (</w:t>
+      </w:r>
+      <w:proofErr w:type="gramStart"/>
+      <w:r>
+        <w:t>berg</w:t>
+      </w:r>
+      <w:proofErr w:type="gramEnd"/>
+      <w:r>
+        <w:t xml:space="preserve"> 423-424) For nearly three months a continuous and ferocious battle was fought for control of the city. In close quarters the Germans lost most of the advantage of their superior tactical skill and slowly and agonizingly they set about clearing the town street-by-street and house-by-house (parker 110).</w:t>
+      </w:r>
+      <w:r>
+        <w:t xml:space="preserve"> Hitler’s insistence to drive into the Caucasus at the same time as he pushed the offensive toward Stalingrad </w:t>
+      </w:r>
+      <w:r>
+        <w:t xml:space="preserve">had </w:t>
+      </w:r>
+      <w:r>
+        <w:t>made it impossible to keep substantial numb</w:t>
+      </w:r>
+      <w:r>
+        <w:t xml:space="preserve">ers of Germans protecting </w:t>
+      </w:r>
+      <w:r>
+        <w:t>the flanks, and in mid November the Soviet</w:t>
+      </w:r>
+      <w:r>
+        <w:t>s launched their counter-offensive.</w:t>
+      </w:r>
+      <w:r>
+        <w:t xml:space="preserve"> Unwilling to credit the Russians with the ability to conduct such an operation, the Germans were caught by surprise and the entire 6</w:t>
+      </w:r>
+      <w:r>
+        <w:rPr>
+          <w:vertAlign w:val="superscript"/>
+        </w:rPr>
+        <w:t>th</w:t>
+      </w:r>
+      <w:r>
+        <w:t xml:space="preserve"> Army was surrounded, cutting off 200,000 troops. (</w:t>
+      </w:r>
+      <w:proofErr w:type="gramStart"/>
+      <w:r>
+        <w:t>berg</w:t>
+      </w:r>
+      <w:proofErr w:type="gramEnd"/>
+      <w:r>
+        <w:t xml:space="preserve"> 449)</w:t>
+      </w:r>
+    </w:p>
+    <w:p>
+      <w:pPr>
+        <w:spacing w:line="480" w:lineRule="auto"/>
+        <w:ind w:firstLine="720"/>
+      </w:pPr>
+      <w:r>
+        <w:t>After weeks of hardship, savage combat and a failed airborne supply attempt, the local German commander surrendered on February 1</w:t>
+      </w:r>
+      <w:r>
+        <w:rPr>
+          <w:vertAlign w:val="superscript"/>
+        </w:rPr>
+        <w:t>st</w:t>
+      </w:r>
+      <w:r>
+        <w:t xml:space="preserve"> 1943 and of the 100,000 German troops taken prisoner few would ever return to Germany. Another great German offensive was yet to </w:t>
+      </w:r>
+      <w:r>
+        <w:t>come, but the Soviet Union was now destined t</w:t>
+      </w:r>
+      <w:r>
+        <w:t>o</w:t>
+      </w:r>
+      <w:r>
+        <w:t xml:space="preserve"> survive. (</w:t>
+      </w:r>
+      <w:proofErr w:type="gramStart"/>
+      <w:r>
+        <w:t>parker</w:t>
+      </w:r>
+      <w:proofErr w:type="gramEnd"/>
+      <w:r>
+        <w:t xml:space="preserve"> 111-112) In terms of its ultimate impact on the outcome of the war, the victory </w:t>
+      </w:r>
+      <w:r>
+        <w:t xml:space="preserve">proved to </w:t>
+      </w:r>
+      <w:r>
+        <w:t>be decisive. Unable to replace the armies lost at Stalingrad or conduct successful offensives without them</w:t>
+      </w:r>
+      <w:r>
+        <w:t xml:space="preserve">, Hitler could not hope to win the war on any terms. </w:t>
+      </w:r>
+      <w:r>
+        <w:t>(</w:t>
+      </w:r>
+      <w:proofErr w:type="spellStart"/>
+      <w:proofErr w:type="gramStart"/>
       <w:r>
         <w:t>glenz</w:t>
       </w:r>
       <w:proofErr w:type="spellEnd"/>
-      <w:r>
-        <w:t xml:space="preserve"> 135-136)</w:t>
+      <w:proofErr w:type="gramEnd"/>
+      <w:r>
+        <w:t xml:space="preserve">  48) The ensuing balance o</w:t>
+      </w:r>
+      <w:r>
+        <w:t xml:space="preserve">f </w:t>
+      </w:r>
+      <w:r>
+        <w:t>force on the eastern front ruled</w:t>
+      </w:r>
+      <w:r>
+        <w:t xml:space="preserve"> out a third attempt at a great German offen</w:t>
+      </w:r>
+      <w:r>
+        <w:t>sive to win the war at a stroke and</w:t>
+      </w:r>
+      <w:r>
+        <w:t xml:space="preserve"> </w:t>
+      </w:r>
+      <w:r>
+        <w:t>f</w:t>
+      </w:r>
+      <w:r>
+        <w:t>rom this point onwards Germany was on the strategic defensive</w:t>
       </w:r>
       <w:r>
         <w:t>.</w:t>
       </w:r>
       <w:r>
-        <w:t xml:space="preserve"> </w:t>
-      </w:r>
-      <w:r>
-        <w:t>Assisted by tens of thousands of civilians, the Soviet forces hastily threw together new defensive positions and</w:t>
-      </w:r>
-      <w:r>
-        <w:t xml:space="preserve"> orderly if rushed movements of forces to the front and reluctantly ordered </w:t>
-      </w:r>
-      <w:proofErr w:type="gramStart"/>
-      <w:r>
-        <w:t>pull-backs</w:t>
-      </w:r>
-      <w:proofErr w:type="gramEnd"/>
-      <w:r>
-        <w:t xml:space="preserve"> eventually began to replace confusion. I</w:t>
-      </w:r>
-      <w:r>
-        <w:t xml:space="preserve">n the process they steadily inflicted losses on the Germans, who could ill afford them (berg 280). </w:t>
-      </w:r>
-      <w:r>
-        <w:t>If ove</w:t>
-      </w:r>
-      <w:r>
-        <w:t xml:space="preserve">r the same time period </w:t>
-      </w:r>
-      <w:r>
-        <w:t>the German forces had suffere</w:t>
-      </w:r>
-      <w:r>
-        <w:t>d relatively</w:t>
-      </w:r>
-      <w:r>
-        <w:t xml:space="preserve"> little, losing a sixth of their original force or </w:t>
-      </w:r>
-      <w:r>
-        <w:t xml:space="preserve">560,000 men, </w:t>
-      </w:r>
-      <w:r>
-        <w:t>they</w:t>
-      </w:r>
-      <w:r>
-        <w:t xml:space="preserve"> crucially</w:t>
-      </w:r>
-      <w:r>
-        <w:t xml:space="preserve"> also lacked any significant </w:t>
-      </w:r>
-      <w:r>
-        <w:t xml:space="preserve">number of </w:t>
-      </w:r>
-      <w:r>
-        <w:t xml:space="preserve">reservists to replace them </w:t>
-      </w:r>
-      <w:r>
-        <w:t xml:space="preserve">with </w:t>
-      </w:r>
-      <w:r>
-        <w:t>(parker 70).</w:t>
-      </w:r>
-      <w:r>
-        <w:t xml:space="preserve"> </w:t>
+        <w:t xml:space="preserve"> Hitler’s remaining hope was to separate the allies by convincing Stalin that the destruction of Germany would require unacceptable efforts. (</w:t>
+      </w:r>
+      <w:proofErr w:type="gramStart"/>
+      <w:r>
+        <w:t>parker</w:t>
+      </w:r>
+      <w:proofErr w:type="gramEnd"/>
+      <w:r>
+        <w:t xml:space="preserve"> 112)</w:t>
       </w:r>
     </w:p>
     <w:p>
@@ -1545,12 +2149,27 @@
         <w:spacing w:line="480" w:lineRule="auto"/>
         <w:ind w:firstLine="720"/>
       </w:pPr>
+      <w:r>
+        <w:t xml:space="preserve">German invasion of Russia had reached its limit in autumn 1942; the Soviet Union would survive. </w:t>
+      </w:r>
     </w:p>
     <w:p>
       <w:pPr>
         <w:spacing w:line="480" w:lineRule="auto"/>
         <w:ind w:firstLine="720"/>
       </w:pPr>
+    </w:p>
+    <w:p>
+      <w:pPr>
+        <w:spacing w:line="480" w:lineRule="auto"/>
+        <w:ind w:firstLine="720"/>
+      </w:pPr>
+    </w:p>
+    <w:p>
+      <w:pPr>
+        <w:spacing w:line="480" w:lineRule="auto"/>
+        <w:ind w:firstLine="720"/>
+      </w:pPr>
       <w:r>
         <w:t>Even thou</w:t>
       </w:r>
@@ -1588,7 +2207,15 @@
       </w:r>
       <w:proofErr w:type="spellEnd"/>
       <w:r>
-        <w:t xml:space="preserve"> 41, albeit with tremendous exertions and at staggering human and materiel cost and was able to organise a </w:t>
+        <w:t xml:space="preserve"> 41, albeit with tremendous exertions and at staggering human </w:t>
+      </w:r>
+      <w:proofErr w:type="gramStart"/>
+      <w:r>
+        <w:t>and</w:t>
+      </w:r>
+      <w:proofErr w:type="gramEnd"/>
+      <w:r>
+        <w:t xml:space="preserve"> materiel cost and was able to organise a </w:t>
       </w:r>
       <w:proofErr w:type="spellStart"/>
       <w:r>

</xml_diff>